<commit_message>
Updated guide with final step of running script
</commit_message>
<xml_diff>
--- a/Guide to merge MD.docx
+++ b/Guide to merge MD.docx
@@ -211,21 +211,12 @@
       <w:r>
         <w:t xml:space="preserve">In your terminal, go to the folder where the MD files are located. Then enter the following code </w:t>
       </w:r>
-      <w:proofErr w:type="spellStart"/>
       <w:r>
         <w:rPr>
           <w:i/>
           <w:highlight w:val="yellow"/>
         </w:rPr>
-        <w:t>mdmerge</w:t>
-      </w:r>
-      <w:proofErr w:type="spellEnd"/>
-      <w:r>
-        <w:rPr>
-          <w:i/>
-          <w:highlight w:val="yellow"/>
-        </w:rPr>
-        <w:t xml:space="preserve"> –o OUTFILE [name of MD files]</w:t>
+        <w:t>mdmerge –o OUTFILE [name of MD files]</w:t>
       </w:r>
       <w:r>
         <w:t>:</w:t>
@@ -282,11 +273,92 @@
       </w:r>
     </w:p>
     <w:p>
+      <w:pPr>
+        <w:pStyle w:val="Heading1"/>
+        <w:rPr>
+          <w:b/>
+        </w:rPr>
+      </w:pPr>
+      <w:r>
+        <w:rPr>
+          <w:b/>
+        </w:rPr>
+        <w:t>Executing script</w:t>
+      </w:r>
+    </w:p>
+    <w:p>
+      <w:r>
+        <w:t xml:space="preserve">Ensure that you have the script (cleanup.py) and OUTFILE in the same folder. Then run the file by entering the following code: </w:t>
+      </w:r>
+      <w:r>
+        <w:rPr>
+          <w:i/>
+          <w:highlight w:val="yellow"/>
+        </w:rPr>
+        <w:t>python cleanup.py</w:t>
+      </w:r>
+    </w:p>
+    <w:p>
+      <w:r>
+        <w:t>If the script has finished running (should take about 1-3 seconds) you should see a file called finish appearing in the same folder.</w:t>
+      </w:r>
+    </w:p>
+    <w:p>
+      <w:r>
+        <w:rPr>
+          <w:noProof/>
+        </w:rPr>
+        <w:drawing>
+          <wp:inline distT="0" distB="0" distL="0" distR="0">
+            <wp:extent cx="5821680" cy="1447800"/>
+            <wp:effectExtent l="0" t="0" r="7620" b="0"/>
+            <wp:docPr id="2" name="Picture 2"/>
+            <wp:cNvGraphicFramePr>
+              <a:graphicFrameLocks xmlns:a="http://schemas.openxmlformats.org/drawingml/2006/main" noChangeAspect="1"/>
+            </wp:cNvGraphicFramePr>
+            <a:graphic xmlns:a="http://schemas.openxmlformats.org/drawingml/2006/main">
+              <a:graphicData uri="http://schemas.openxmlformats.org/drawingml/2006/picture">
+                <pic:pic xmlns:pic="http://schemas.openxmlformats.org/drawingml/2006/picture">
+                  <pic:nvPicPr>
+                    <pic:cNvPr id="0" name="Picture 1"/>
+                    <pic:cNvPicPr>
+                      <a:picLocks noChangeAspect="1" noChangeArrowheads="1"/>
+                    </pic:cNvPicPr>
+                  </pic:nvPicPr>
+                  <pic:blipFill>
+                    <a:blip r:embed="rId10">
+                      <a:extLst>
+                        <a:ext uri="{28A0092B-C50C-407E-A947-70E740481C1C}">
+                          <a14:useLocalDpi xmlns:a14="http://schemas.microsoft.com/office/drawing/2010/main" val="0"/>
+                        </a:ext>
+                      </a:extLst>
+                    </a:blip>
+                    <a:srcRect/>
+                    <a:stretch>
+                      <a:fillRect/>
+                    </a:stretch>
+                  </pic:blipFill>
+                  <pic:spPr bwMode="auto">
+                    <a:xfrm>
+                      <a:off x="0" y="0"/>
+                      <a:ext cx="5821680" cy="1447800"/>
+                    </a:xfrm>
+                    <a:prstGeom prst="rect">
+                      <a:avLst/>
+                    </a:prstGeom>
+                    <a:noFill/>
+                    <a:ln>
+                      <a:noFill/>
+                    </a:ln>
+                  </pic:spPr>
+                </pic:pic>
+              </a:graphicData>
+            </a:graphic>
+          </wp:inline>
+        </w:drawing>
+      </w:r>
       <w:bookmarkStart w:id="0" w:name="_GoBack"/>
       <w:bookmarkEnd w:id="0"/>
-      <w:r>
-        <w:t xml:space="preserve"> </w:t>
-      </w:r>
     </w:p>
     <w:sectPr>
       <w:pgSz w:w="12240" w:h="15840"/>

</xml_diff>

<commit_message>
Updated Guide with running script and logging into WikiJS
</commit_message>
<xml_diff>
--- a/Guide to merge MD.docx
+++ b/Guide to merge MD.docx
@@ -11,6 +11,7 @@
           <w:szCs w:val="40"/>
         </w:rPr>
       </w:pPr>
+      <w:bookmarkStart w:id="0" w:name="_GoBack"/>
       <w:r>
         <w:rPr>
           <w:b/>
@@ -90,7 +91,7 @@
                     <pic:cNvPicPr/>
                   </pic:nvPicPr>
                   <pic:blipFill>
-                    <a:blip r:embed="rId6"/>
+                    <a:blip r:embed="rId7"/>
                     <a:stretch>
                       <a:fillRect/>
                     </a:stretch>
@@ -142,7 +143,7 @@
                     </pic:cNvPicPr>
                   </pic:nvPicPr>
                   <pic:blipFill>
-                    <a:blip r:embed="rId7">
+                    <a:blip r:embed="rId8">
                       <a:extLst>
                         <a:ext uri="{28A0092B-C50C-407E-A947-70E740481C1C}">
                           <a14:useLocalDpi xmlns:a14="http://schemas.microsoft.com/office/drawing/2010/main" val="0"/>
@@ -178,7 +179,7 @@
       <w:r>
         <w:t xml:space="preserve">For the full guide and documentation please visit: </w:t>
       </w:r>
-      <w:hyperlink r:id="rId8" w:history="1">
+      <w:hyperlink r:id="rId9" w:history="1">
         <w:r>
           <w:rPr>
             <w:rStyle w:val="Hyperlink"/>
@@ -246,7 +247,7 @@
                     <pic:cNvPicPr/>
                   </pic:nvPicPr>
                   <pic:blipFill>
-                    <a:blip r:embed="rId9"/>
+                    <a:blip r:embed="rId10"/>
                     <a:stretch>
                       <a:fillRect/>
                     </a:stretch>
@@ -326,7 +327,7 @@
                     </pic:cNvPicPr>
                   </pic:nvPicPr>
                   <pic:blipFill>
-                    <a:blip r:embed="rId10">
+                    <a:blip r:embed="rId11">
                       <a:extLst>
                         <a:ext uri="{28A0092B-C50C-407E-A947-70E740481C1C}">
                           <a14:useLocalDpi xmlns:a14="http://schemas.microsoft.com/office/drawing/2010/main" val="0"/>
@@ -357,7 +358,165 @@
           </wp:inline>
         </w:drawing>
       </w:r>
-      <w:bookmarkStart w:id="0" w:name="_GoBack"/>
+    </w:p>
+    <w:p>
+      <w:pPr>
+        <w:pStyle w:val="Heading1"/>
+        <w:rPr>
+          <w:b/>
+        </w:rPr>
+      </w:pPr>
+      <w:r>
+        <w:rPr>
+          <w:b/>
+        </w:rPr>
+        <w:t>Logging into WikiJS</w:t>
+      </w:r>
+    </w:p>
+    <w:p>
+      <w:r>
+        <w:t xml:space="preserve">Log into AWS and from the EC2 Dashboard, select your instance and you will be able to find its IP Address, add the port </w:t>
+      </w:r>
+      <w:r>
+        <w:rPr>
+          <w:highlight w:val="yellow"/>
+        </w:rPr>
+        <w:t>:3000</w:t>
+      </w:r>
+      <w:r>
+        <w:t xml:space="preserve"> behind it and you should be able to access WikiJS. (E.G. </w:t>
+      </w:r>
+      <w:r>
+        <w:rPr>
+          <w:i/>
+          <w:highlight w:val="yellow"/>
+        </w:rPr>
+        <w:t>http://52.77.225.203:3000</w:t>
+      </w:r>
+      <w:r>
+        <w:t>)</w:t>
+      </w:r>
+    </w:p>
+    <w:p>
+      <w:r>
+        <w:rPr>
+          <w:noProof/>
+        </w:rPr>
+        <w:drawing>
+          <wp:inline distT="0" distB="0" distL="0" distR="0">
+            <wp:extent cx="5943600" cy="2049780"/>
+            <wp:effectExtent l="0" t="0" r="0" b="7620"/>
+            <wp:docPr id="5" name="Picture 5"/>
+            <wp:cNvGraphicFramePr>
+              <a:graphicFrameLocks xmlns:a="http://schemas.openxmlformats.org/drawingml/2006/main" noChangeAspect="1"/>
+            </wp:cNvGraphicFramePr>
+            <a:graphic xmlns:a="http://schemas.openxmlformats.org/drawingml/2006/main">
+              <a:graphicData uri="http://schemas.openxmlformats.org/drawingml/2006/picture">
+                <pic:pic xmlns:pic="http://schemas.openxmlformats.org/drawingml/2006/picture">
+                  <pic:nvPicPr>
+                    <pic:cNvPr id="0" name="Picture 1"/>
+                    <pic:cNvPicPr>
+                      <a:picLocks noChangeAspect="1" noChangeArrowheads="1"/>
+                    </pic:cNvPicPr>
+                  </pic:nvPicPr>
+                  <pic:blipFill>
+                    <a:blip r:embed="rId12" cstate="print">
+                      <a:extLst>
+                        <a:ext uri="{28A0092B-C50C-407E-A947-70E740481C1C}">
+                          <a14:useLocalDpi xmlns:a14="http://schemas.microsoft.com/office/drawing/2010/main" val="0"/>
+                        </a:ext>
+                      </a:extLst>
+                    </a:blip>
+                    <a:srcRect/>
+                    <a:stretch>
+                      <a:fillRect/>
+                    </a:stretch>
+                  </pic:blipFill>
+                  <pic:spPr bwMode="auto">
+                    <a:xfrm>
+                      <a:off x="0" y="0"/>
+                      <a:ext cx="5943600" cy="2049780"/>
+                    </a:xfrm>
+                    <a:prstGeom prst="rect">
+                      <a:avLst/>
+                    </a:prstGeom>
+                    <a:noFill/>
+                    <a:ln>
+                      <a:noFill/>
+                    </a:ln>
+                  </pic:spPr>
+                </pic:pic>
+              </a:graphicData>
+            </a:graphic>
+          </wp:inline>
+        </w:drawing>
+      </w:r>
+    </w:p>
+    <w:p>
+      <w:r>
+        <w:br w:type="page"/>
+      </w:r>
+    </w:p>
+    <w:p>
+      <w:pPr>
+        <w:pStyle w:val="Heading1"/>
+        <w:rPr>
+          <w:b/>
+        </w:rPr>
+      </w:pPr>
+      <w:r>
+        <w:rPr>
+          <w:b/>
+        </w:rPr>
+        <w:lastRenderedPageBreak/>
+        <w:t>WikiJS</w:t>
+      </w:r>
+    </w:p>
+    <w:p>
+      <w:r>
+        <w:t>The current WikiJS log in is as follows:</w:t>
+      </w:r>
+    </w:p>
+    <w:p>
+      <w:pPr>
+        <w:pStyle w:val="ListParagraph"/>
+        <w:numPr>
+          <w:ilvl w:val="0"/>
+          <w:numId w:val="1"/>
+        </w:numPr>
+      </w:pPr>
+      <w:r>
+        <w:t>Username:</w:t>
+      </w:r>
+      <w:r>
+        <w:t xml:space="preserve"> </w:t>
+      </w:r>
+      <w:r>
+        <w:t>jack.new</w:t>
+      </w:r>
+      <w:r>
+        <w:t>.agc@gmail.com</w:t>
+      </w:r>
+    </w:p>
+    <w:p>
+      <w:pPr>
+        <w:pStyle w:val="ListParagraph"/>
+        <w:numPr>
+          <w:ilvl w:val="0"/>
+          <w:numId w:val="1"/>
+        </w:numPr>
+      </w:pPr>
+      <w:r>
+        <w:t xml:space="preserve">Password: </w:t>
+      </w:r>
+      <w:r>
+        <w:t>Pr1vat3!</w:t>
+      </w:r>
+    </w:p>
+    <w:p>
+      <w:r>
+        <w:t>If the server is down or if you create a new instance, the account will disappear and you will be prompted to create a new one.</w:t>
+      </w:r>
       <w:bookmarkEnd w:id="0"/>
     </w:p>
     <w:sectPr>
@@ -418,6 +577,127 @@
     </w:p>
   </w:footnote>
 </w:footnotes>
+</file>
+
+<file path=word/numbering.xml><?xml version="1.0" encoding="utf-8"?>
+<w:numbering xmlns:wpc="http://schemas.microsoft.com/office/word/2010/wordprocessingCanvas" xmlns:cx="http://schemas.microsoft.com/office/drawing/2014/chartex" xmlns:mc="http://schemas.openxmlformats.org/markup-compatibility/2006" xmlns:o="urn:schemas-microsoft-com:office:office" xmlns:r="http://schemas.openxmlformats.org/officeDocument/2006/relationships" xmlns:m="http://schemas.openxmlformats.org/officeDocument/2006/math" xmlns:v="urn:schemas-microsoft-com:vml" xmlns:wp14="http://schemas.microsoft.com/office/word/2010/wordprocessingDrawing" xmlns:wp="http://schemas.openxmlformats.org/drawingml/2006/wordprocessingDrawing" xmlns:w10="urn:schemas-microsoft-com:office:word" xmlns:w="http://schemas.openxmlformats.org/wordprocessingml/2006/main" xmlns:w14="http://schemas.microsoft.com/office/word/2010/wordml" xmlns:w15="http://schemas.microsoft.com/office/word/2012/wordml" xmlns:w16se="http://schemas.microsoft.com/office/word/2015/wordml/symex" xmlns:wpg="http://schemas.microsoft.com/office/word/2010/wordprocessingGroup" xmlns:wpi="http://schemas.microsoft.com/office/word/2010/wordprocessingInk" xmlns:wne="http://schemas.microsoft.com/office/word/2006/wordml" xmlns:wps="http://schemas.microsoft.com/office/word/2010/wordprocessingShape" mc:Ignorable="w14 w15 w16se wp14">
+  <w:abstractNum w:abstractNumId="0" w15:restartNumberingAfterBreak="0">
+    <w:nsid w:val="6C890B8D"/>
+    <w:multiLevelType w:val="hybridMultilevel"/>
+    <w:tmpl w:val="B760599C"/>
+    <w:lvl w:ilvl="0" w:tplc="04090001">
+      <w:start w:val="1"/>
+      <w:numFmt w:val="bullet"/>
+      <w:lvlText w:val=""/>
+      <w:lvlJc w:val="left"/>
+      <w:pPr>
+        <w:ind w:left="720" w:hanging="360"/>
+      </w:pPr>
+      <w:rPr>
+        <w:rFonts w:ascii="Symbol" w:hAnsi="Symbol" w:hint="default"/>
+      </w:rPr>
+    </w:lvl>
+    <w:lvl w:ilvl="1" w:tplc="04090003" w:tentative="1">
+      <w:start w:val="1"/>
+      <w:numFmt w:val="bullet"/>
+      <w:lvlText w:val="o"/>
+      <w:lvlJc w:val="left"/>
+      <w:pPr>
+        <w:ind w:left="1440" w:hanging="360"/>
+      </w:pPr>
+      <w:rPr>
+        <w:rFonts w:ascii="Courier New" w:hAnsi="Courier New" w:cs="Courier New" w:hint="default"/>
+      </w:rPr>
+    </w:lvl>
+    <w:lvl w:ilvl="2" w:tplc="04090005" w:tentative="1">
+      <w:start w:val="1"/>
+      <w:numFmt w:val="bullet"/>
+      <w:lvlText w:val=""/>
+      <w:lvlJc w:val="left"/>
+      <w:pPr>
+        <w:ind w:left="2160" w:hanging="360"/>
+      </w:pPr>
+      <w:rPr>
+        <w:rFonts w:ascii="Wingdings" w:hAnsi="Wingdings" w:hint="default"/>
+      </w:rPr>
+    </w:lvl>
+    <w:lvl w:ilvl="3" w:tplc="04090001" w:tentative="1">
+      <w:start w:val="1"/>
+      <w:numFmt w:val="bullet"/>
+      <w:lvlText w:val=""/>
+      <w:lvlJc w:val="left"/>
+      <w:pPr>
+        <w:ind w:left="2880" w:hanging="360"/>
+      </w:pPr>
+      <w:rPr>
+        <w:rFonts w:ascii="Symbol" w:hAnsi="Symbol" w:hint="default"/>
+      </w:rPr>
+    </w:lvl>
+    <w:lvl w:ilvl="4" w:tplc="04090003" w:tentative="1">
+      <w:start w:val="1"/>
+      <w:numFmt w:val="bullet"/>
+      <w:lvlText w:val="o"/>
+      <w:lvlJc w:val="left"/>
+      <w:pPr>
+        <w:ind w:left="3600" w:hanging="360"/>
+      </w:pPr>
+      <w:rPr>
+        <w:rFonts w:ascii="Courier New" w:hAnsi="Courier New" w:cs="Courier New" w:hint="default"/>
+      </w:rPr>
+    </w:lvl>
+    <w:lvl w:ilvl="5" w:tplc="04090005" w:tentative="1">
+      <w:start w:val="1"/>
+      <w:numFmt w:val="bullet"/>
+      <w:lvlText w:val=""/>
+      <w:lvlJc w:val="left"/>
+      <w:pPr>
+        <w:ind w:left="4320" w:hanging="360"/>
+      </w:pPr>
+      <w:rPr>
+        <w:rFonts w:ascii="Wingdings" w:hAnsi="Wingdings" w:hint="default"/>
+      </w:rPr>
+    </w:lvl>
+    <w:lvl w:ilvl="6" w:tplc="04090001" w:tentative="1">
+      <w:start w:val="1"/>
+      <w:numFmt w:val="bullet"/>
+      <w:lvlText w:val=""/>
+      <w:lvlJc w:val="left"/>
+      <w:pPr>
+        <w:ind w:left="5040" w:hanging="360"/>
+      </w:pPr>
+      <w:rPr>
+        <w:rFonts w:ascii="Symbol" w:hAnsi="Symbol" w:hint="default"/>
+      </w:rPr>
+    </w:lvl>
+    <w:lvl w:ilvl="7" w:tplc="04090003" w:tentative="1">
+      <w:start w:val="1"/>
+      <w:numFmt w:val="bullet"/>
+      <w:lvlText w:val="o"/>
+      <w:lvlJc w:val="left"/>
+      <w:pPr>
+        <w:ind w:left="5760" w:hanging="360"/>
+      </w:pPr>
+      <w:rPr>
+        <w:rFonts w:ascii="Courier New" w:hAnsi="Courier New" w:cs="Courier New" w:hint="default"/>
+      </w:rPr>
+    </w:lvl>
+    <w:lvl w:ilvl="8" w:tplc="04090005" w:tentative="1">
+      <w:start w:val="1"/>
+      <w:numFmt w:val="bullet"/>
+      <w:lvlText w:val=""/>
+      <w:lvlJc w:val="left"/>
+      <w:pPr>
+        <w:ind w:left="6480" w:hanging="360"/>
+      </w:pPr>
+      <w:rPr>
+        <w:rFonts w:ascii="Wingdings" w:hAnsi="Wingdings" w:hint="default"/>
+      </w:rPr>
+    </w:lvl>
+  </w:abstractNum>
+  <w:num w:numId="1">
+    <w:abstractNumId w:val="0"/>
+  </w:num>
+</w:numbering>
 </file>
 
 <file path=word/styles.xml><?xml version="1.0" encoding="utf-8"?>
@@ -958,13 +1238,23 @@
     <w:name w:val="Hyperlink"/>
     <w:basedOn w:val="DefaultParagraphFont"/>
     <w:uiPriority w:val="99"/>
-    <w:semiHidden/>
     <w:unhideWhenUsed/>
     <w:rsid w:val="008030D5"/>
     <w:rPr>
       <w:color w:val="0000FF"/>
       <w:u w:val="single"/>
     </w:rPr>
+  </w:style>
+  <w:style w:type="paragraph" w:styleId="ListParagraph">
+    <w:name w:val="List Paragraph"/>
+    <w:basedOn w:val="Normal"/>
+    <w:uiPriority w:val="34"/>
+    <w:qFormat/>
+    <w:rsid w:val="008E4550"/>
+    <w:pPr>
+      <w:ind w:left="720"/>
+      <w:contextualSpacing/>
+    </w:pPr>
   </w:style>
 </w:styles>
 </file>

</xml_diff>

<commit_message>
Made changes to the guide with Creating pages and Creating navigation
</commit_message>
<xml_diff>
--- a/Guide to merge MD.docx
+++ b/Guide to merge MD.docx
@@ -2,65 +2,1510 @@
 <file path=word/document.xml><?xml version="1.0" encoding="utf-8"?>
 <w:document xmlns:wpc="http://schemas.microsoft.com/office/word/2010/wordprocessingCanvas" xmlns:cx="http://schemas.microsoft.com/office/drawing/2014/chartex" xmlns:mc="http://schemas.openxmlformats.org/markup-compatibility/2006" xmlns:o="urn:schemas-microsoft-com:office:office" xmlns:r="http://schemas.openxmlformats.org/officeDocument/2006/relationships" xmlns:m="http://schemas.openxmlformats.org/officeDocument/2006/math" xmlns:v="urn:schemas-microsoft-com:vml" xmlns:wp14="http://schemas.microsoft.com/office/word/2010/wordprocessingDrawing" xmlns:wp="http://schemas.openxmlformats.org/drawingml/2006/wordprocessingDrawing" xmlns:w10="urn:schemas-microsoft-com:office:word" xmlns:w="http://schemas.openxmlformats.org/wordprocessingml/2006/main" xmlns:w14="http://schemas.microsoft.com/office/word/2010/wordml" xmlns:w15="http://schemas.microsoft.com/office/word/2012/wordml" xmlns:w16se="http://schemas.microsoft.com/office/word/2015/wordml/symex" xmlns:wpg="http://schemas.microsoft.com/office/word/2010/wordprocessingGroup" xmlns:wpi="http://schemas.microsoft.com/office/word/2010/wordprocessingInk" xmlns:wne="http://schemas.microsoft.com/office/word/2006/wordml" xmlns:wps="http://schemas.microsoft.com/office/word/2010/wordprocessingShape" mc:Ignorable="w14 w15 w16se wp14">
   <w:body>
-    <w:p>
-      <w:pPr>
-        <w:jc w:val="center"/>
+    <w:sdt>
+      <w:sdtPr>
+        <w:id w:val="802048975"/>
+        <w:docPartObj>
+          <w:docPartGallery w:val="Cover Pages"/>
+          <w:docPartUnique/>
+        </w:docPartObj>
+      </w:sdtPr>
+      <w:sdtEndPr>
         <w:rPr>
           <w:b/>
           <w:sz w:val="40"/>
           <w:szCs w:val="40"/>
         </w:rPr>
-      </w:pPr>
-      <w:bookmarkStart w:id="0" w:name="_GoBack"/>
-      <w:r>
-        <w:rPr>
+      </w:sdtEndPr>
+      <w:sdtContent>
+        <w:p>
+          <w:r>
+            <w:rPr>
+              <w:noProof/>
+            </w:rPr>
+            <mc:AlternateContent>
+              <mc:Choice Requires="wpg">
+                <w:drawing>
+                  <wp:anchor distT="0" distB="0" distL="114300" distR="114300" simplePos="0" relativeHeight="251662336" behindDoc="0" locked="0" layoutInCell="1" allowOverlap="1">
+                    <wp:simplePos x="0" y="0"/>
+                    <wp:positionH relativeFrom="page">
+                      <wp:align>center</wp:align>
+                    </wp:positionH>
+                    <mc:AlternateContent>
+                      <mc:Choice Requires="wp14">
+                        <wp:positionV relativeFrom="page">
+                          <wp14:pctPosVOffset>2300</wp14:pctPosVOffset>
+                        </wp:positionV>
+                      </mc:Choice>
+                      <mc:Fallback>
+                        <wp:positionV relativeFrom="page">
+                          <wp:posOffset>231140</wp:posOffset>
+                        </wp:positionV>
+                      </mc:Fallback>
+                    </mc:AlternateContent>
+                    <wp:extent cx="7315200" cy="1215391"/>
+                    <wp:effectExtent l="0" t="0" r="1270" b="1905"/>
+                    <wp:wrapNone/>
+                    <wp:docPr id="149" name="Group 149"/>
+                    <wp:cNvGraphicFramePr/>
+                    <a:graphic xmlns:a="http://schemas.openxmlformats.org/drawingml/2006/main">
+                      <a:graphicData uri="http://schemas.microsoft.com/office/word/2010/wordprocessingGroup">
+                        <wpg:wgp>
+                          <wpg:cNvGrpSpPr/>
+                          <wpg:grpSpPr>
+                            <a:xfrm>
+                              <a:off x="0" y="0"/>
+                              <a:ext cx="7315200" cy="1215391"/>
+                              <a:chOff x="0" y="-1"/>
+                              <a:chExt cx="7315200" cy="1216153"/>
+                            </a:xfrm>
+                          </wpg:grpSpPr>
+                          <wps:wsp>
+                            <wps:cNvPr id="150" name="Rectangle 51"/>
+                            <wps:cNvSpPr/>
+                            <wps:spPr>
+                              <a:xfrm>
+                                <a:off x="0" y="-1"/>
+                                <a:ext cx="7315200" cy="1130373"/>
+                              </a:xfrm>
+                              <a:custGeom>
+                                <a:avLst/>
+                                <a:gdLst>
+                                  <a:gd name="connsiteX0" fmla="*/ 0 w 7312660"/>
+                                  <a:gd name="connsiteY0" fmla="*/ 0 h 1215390"/>
+                                  <a:gd name="connsiteX1" fmla="*/ 7312660 w 7312660"/>
+                                  <a:gd name="connsiteY1" fmla="*/ 0 h 1215390"/>
+                                  <a:gd name="connsiteX2" fmla="*/ 7312660 w 7312660"/>
+                                  <a:gd name="connsiteY2" fmla="*/ 1215390 h 1215390"/>
+                                  <a:gd name="connsiteX3" fmla="*/ 0 w 7312660"/>
+                                  <a:gd name="connsiteY3" fmla="*/ 1215390 h 1215390"/>
+                                  <a:gd name="connsiteX4" fmla="*/ 0 w 7312660"/>
+                                  <a:gd name="connsiteY4" fmla="*/ 0 h 1215390"/>
+                                  <a:gd name="connsiteX0" fmla="*/ 0 w 7312660"/>
+                                  <a:gd name="connsiteY0" fmla="*/ 0 h 1215390"/>
+                                  <a:gd name="connsiteX1" fmla="*/ 7312660 w 7312660"/>
+                                  <a:gd name="connsiteY1" fmla="*/ 0 h 1215390"/>
+                                  <a:gd name="connsiteX2" fmla="*/ 7312660 w 7312660"/>
+                                  <a:gd name="connsiteY2" fmla="*/ 1215390 h 1215390"/>
+                                  <a:gd name="connsiteX3" fmla="*/ 3667125 w 7312660"/>
+                                  <a:gd name="connsiteY3" fmla="*/ 1209675 h 1215390"/>
+                                  <a:gd name="connsiteX4" fmla="*/ 0 w 7312660"/>
+                                  <a:gd name="connsiteY4" fmla="*/ 1215390 h 1215390"/>
+                                  <a:gd name="connsiteX5" fmla="*/ 0 w 7312660"/>
+                                  <a:gd name="connsiteY5" fmla="*/ 0 h 1215390"/>
+                                  <a:gd name="connsiteX0" fmla="*/ 0 w 7312660"/>
+                                  <a:gd name="connsiteY0" fmla="*/ 0 h 1215390"/>
+                                  <a:gd name="connsiteX1" fmla="*/ 7312660 w 7312660"/>
+                                  <a:gd name="connsiteY1" fmla="*/ 0 h 1215390"/>
+                                  <a:gd name="connsiteX2" fmla="*/ 7312660 w 7312660"/>
+                                  <a:gd name="connsiteY2" fmla="*/ 1215390 h 1215390"/>
+                                  <a:gd name="connsiteX3" fmla="*/ 3619500 w 7312660"/>
+                                  <a:gd name="connsiteY3" fmla="*/ 733425 h 1215390"/>
+                                  <a:gd name="connsiteX4" fmla="*/ 0 w 7312660"/>
+                                  <a:gd name="connsiteY4" fmla="*/ 1215390 h 1215390"/>
+                                  <a:gd name="connsiteX5" fmla="*/ 0 w 7312660"/>
+                                  <a:gd name="connsiteY5" fmla="*/ 0 h 1215390"/>
+                                  <a:gd name="connsiteX0" fmla="*/ 0 w 7312660"/>
+                                  <a:gd name="connsiteY0" fmla="*/ 0 h 1215390"/>
+                                  <a:gd name="connsiteX1" fmla="*/ 7312660 w 7312660"/>
+                                  <a:gd name="connsiteY1" fmla="*/ 0 h 1215390"/>
+                                  <a:gd name="connsiteX2" fmla="*/ 7312660 w 7312660"/>
+                                  <a:gd name="connsiteY2" fmla="*/ 1129665 h 1215390"/>
+                                  <a:gd name="connsiteX3" fmla="*/ 3619500 w 7312660"/>
+                                  <a:gd name="connsiteY3" fmla="*/ 733425 h 1215390"/>
+                                  <a:gd name="connsiteX4" fmla="*/ 0 w 7312660"/>
+                                  <a:gd name="connsiteY4" fmla="*/ 1215390 h 1215390"/>
+                                  <a:gd name="connsiteX5" fmla="*/ 0 w 7312660"/>
+                                  <a:gd name="connsiteY5" fmla="*/ 0 h 1215390"/>
+                                  <a:gd name="connsiteX0" fmla="*/ 9525 w 7322185"/>
+                                  <a:gd name="connsiteY0" fmla="*/ 0 h 1129665"/>
+                                  <a:gd name="connsiteX1" fmla="*/ 7322185 w 7322185"/>
+                                  <a:gd name="connsiteY1" fmla="*/ 0 h 1129665"/>
+                                  <a:gd name="connsiteX2" fmla="*/ 7322185 w 7322185"/>
+                                  <a:gd name="connsiteY2" fmla="*/ 1129665 h 1129665"/>
+                                  <a:gd name="connsiteX3" fmla="*/ 3629025 w 7322185"/>
+                                  <a:gd name="connsiteY3" fmla="*/ 733425 h 1129665"/>
+                                  <a:gd name="connsiteX4" fmla="*/ 0 w 7322185"/>
+                                  <a:gd name="connsiteY4" fmla="*/ 1091565 h 1129665"/>
+                                  <a:gd name="connsiteX5" fmla="*/ 9525 w 7322185"/>
+                                  <a:gd name="connsiteY5" fmla="*/ 0 h 1129665"/>
+                                  <a:gd name="connsiteX0" fmla="*/ 0 w 7312660"/>
+                                  <a:gd name="connsiteY0" fmla="*/ 0 h 1129665"/>
+                                  <a:gd name="connsiteX1" fmla="*/ 7312660 w 7312660"/>
+                                  <a:gd name="connsiteY1" fmla="*/ 0 h 1129665"/>
+                                  <a:gd name="connsiteX2" fmla="*/ 7312660 w 7312660"/>
+                                  <a:gd name="connsiteY2" fmla="*/ 1129665 h 1129665"/>
+                                  <a:gd name="connsiteX3" fmla="*/ 3619500 w 7312660"/>
+                                  <a:gd name="connsiteY3" fmla="*/ 733425 h 1129665"/>
+                                  <a:gd name="connsiteX4" fmla="*/ 0 w 7312660"/>
+                                  <a:gd name="connsiteY4" fmla="*/ 1091565 h 1129665"/>
+                                  <a:gd name="connsiteX5" fmla="*/ 0 w 7312660"/>
+                                  <a:gd name="connsiteY5" fmla="*/ 0 h 1129665"/>
+                                </a:gdLst>
+                                <a:ahLst/>
+                                <a:cxnLst>
+                                  <a:cxn ang="0">
+                                    <a:pos x="connsiteX0" y="connsiteY0"/>
+                                  </a:cxn>
+                                  <a:cxn ang="0">
+                                    <a:pos x="connsiteX1" y="connsiteY1"/>
+                                  </a:cxn>
+                                  <a:cxn ang="0">
+                                    <a:pos x="connsiteX2" y="connsiteY2"/>
+                                  </a:cxn>
+                                  <a:cxn ang="0">
+                                    <a:pos x="connsiteX3" y="connsiteY3"/>
+                                  </a:cxn>
+                                  <a:cxn ang="0">
+                                    <a:pos x="connsiteX4" y="connsiteY4"/>
+                                  </a:cxn>
+                                  <a:cxn ang="0">
+                                    <a:pos x="connsiteX5" y="connsiteY5"/>
+                                  </a:cxn>
+                                </a:cxnLst>
+                                <a:rect l="l" t="t" r="r" b="b"/>
+                                <a:pathLst>
+                                  <a:path w="7312660" h="1129665">
+                                    <a:moveTo>
+                                      <a:pt x="0" y="0"/>
+                                    </a:moveTo>
+                                    <a:lnTo>
+                                      <a:pt x="7312660" y="0"/>
+                                    </a:lnTo>
+                                    <a:lnTo>
+                                      <a:pt x="7312660" y="1129665"/>
+                                    </a:lnTo>
+                                    <a:lnTo>
+                                      <a:pt x="3619500" y="733425"/>
+                                    </a:lnTo>
+                                    <a:lnTo>
+                                      <a:pt x="0" y="1091565"/>
+                                    </a:lnTo>
+                                    <a:lnTo>
+                                      <a:pt x="0" y="0"/>
+                                    </a:lnTo>
+                                    <a:close/>
+                                  </a:path>
+                                </a:pathLst>
+                              </a:custGeom>
+                              <a:ln>
+                                <a:noFill/>
+                              </a:ln>
+                            </wps:spPr>
+                            <wps:style>
+                              <a:lnRef idx="2">
+                                <a:schemeClr val="accent1">
+                                  <a:shade val="50000"/>
+                                </a:schemeClr>
+                              </a:lnRef>
+                              <a:fillRef idx="1">
+                                <a:schemeClr val="accent1"/>
+                              </a:fillRef>
+                              <a:effectRef idx="0">
+                                <a:schemeClr val="accent1"/>
+                              </a:effectRef>
+                              <a:fontRef idx="minor">
+                                <a:schemeClr val="lt1"/>
+                              </a:fontRef>
+                            </wps:style>
+                            <wps:bodyPr rot="0" spcFirstLastPara="0" vertOverflow="overflow" horzOverflow="overflow" vert="horz" wrap="square" lIns="91440" tIns="45720" rIns="91440" bIns="45720" numCol="1" spcCol="0" rtlCol="0" fromWordArt="0" anchor="ctr" anchorCtr="0" forceAA="0" compatLnSpc="1">
+                              <a:prstTxWarp prst="textNoShape">
+                                <a:avLst/>
+                              </a:prstTxWarp>
+                              <a:noAutofit/>
+                            </wps:bodyPr>
+                          </wps:wsp>
+                          <wps:wsp>
+                            <wps:cNvPr id="151" name="Rectangle 151"/>
+                            <wps:cNvSpPr/>
+                            <wps:spPr>
+                              <a:xfrm>
+                                <a:off x="0" y="0"/>
+                                <a:ext cx="7315200" cy="1216152"/>
+                              </a:xfrm>
+                              <a:prstGeom prst="rect">
+                                <a:avLst/>
+                              </a:prstGeom>
+                              <a:blipFill>
+                                <a:blip r:embed="rId8"/>
+                                <a:stretch>
+                                  <a:fillRect r="-7574"/>
+                                </a:stretch>
+                              </a:blipFill>
+                              <a:ln>
+                                <a:noFill/>
+                              </a:ln>
+                            </wps:spPr>
+                            <wps:style>
+                              <a:lnRef idx="2">
+                                <a:schemeClr val="accent1">
+                                  <a:shade val="50000"/>
+                                </a:schemeClr>
+                              </a:lnRef>
+                              <a:fillRef idx="1">
+                                <a:schemeClr val="accent1"/>
+                              </a:fillRef>
+                              <a:effectRef idx="0">
+                                <a:schemeClr val="accent1"/>
+                              </a:effectRef>
+                              <a:fontRef idx="minor">
+                                <a:schemeClr val="lt1"/>
+                              </a:fontRef>
+                            </wps:style>
+                            <wps:bodyPr rot="0" spcFirstLastPara="0" vertOverflow="overflow" horzOverflow="overflow" vert="horz" wrap="square" lIns="91440" tIns="45720" rIns="91440" bIns="45720" numCol="1" spcCol="0" rtlCol="0" fromWordArt="0" anchor="ctr" anchorCtr="0" forceAA="0" compatLnSpc="1">
+                              <a:prstTxWarp prst="textNoShape">
+                                <a:avLst/>
+                              </a:prstTxWarp>
+                              <a:noAutofit/>
+                            </wps:bodyPr>
+                          </wps:wsp>
+                        </wpg:wgp>
+                      </a:graphicData>
+                    </a:graphic>
+                    <wp14:sizeRelH relativeFrom="page">
+                      <wp14:pctWidth>94100</wp14:pctWidth>
+                    </wp14:sizeRelH>
+                    <wp14:sizeRelV relativeFrom="page">
+                      <wp14:pctHeight>12100</wp14:pctHeight>
+                    </wp14:sizeRelV>
+                  </wp:anchor>
+                </w:drawing>
+              </mc:Choice>
+              <mc:Fallback>
+                <w:pict>
+                  <v:group w14:anchorId="1FDC7FE2" id="Group 149" o:spid="_x0000_s1026" style="position:absolute;margin-left:0;margin-top:0;width:8in;height:95.7pt;z-index:251662336;mso-width-percent:941;mso-height-percent:121;mso-top-percent:23;mso-position-horizontal:center;mso-position-horizontal-relative:page;mso-position-vertical-relative:page;mso-width-percent:941;mso-height-percent:121;mso-top-percent:23" coordorigin="" coordsize="73152,12161" o:gfxdata="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">
+                    <v:shape id="Rectangle 51" o:spid="_x0000_s1027" style="position:absolute;width:73152;height:11303;visibility:visible;mso-wrap-style:square;v-text-anchor:middle" coordsize="7312660,1129665" o:gfxdata="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" path="m,l7312660,r,1129665l3619500,733425,,1091565,,xe" fillcolor="#5b9bd5 [3204]" stroked="f" strokeweight="1pt">
+                      <v:stroke joinstyle="miter"/>
+                      <v:path arrowok="t" o:connecttype="custom" o:connectlocs="0,0;7315200,0;7315200,1130373;3620757,733885;0,1092249;0,0" o:connectangles="0,0,0,0,0,0"/>
+                    </v:shape>
+                    <v:rect id="Rectangle 151" o:spid="_x0000_s1028" style="position:absolute;width:73152;height:12161;visibility:visible;mso-wrap-style:square;v-text-anchor:middle" o:gfxdata="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" stroked="f" strokeweight="1pt">
+                      <v:fill r:id="rId9" o:title="" recolor="t" rotate="t" type="frame"/>
+                    </v:rect>
+                    <w10:wrap anchorx="page" anchory="page"/>
+                  </v:group>
+                </w:pict>
+              </mc:Fallback>
+            </mc:AlternateContent>
+          </w:r>
+          <w:r>
+            <w:rPr>
+              <w:noProof/>
+            </w:rPr>
+            <mc:AlternateContent>
+              <mc:Choice Requires="wps">
+                <w:drawing>
+                  <wp:anchor distT="0" distB="0" distL="114300" distR="114300" simplePos="0" relativeHeight="251660288" behindDoc="0" locked="0" layoutInCell="1" allowOverlap="1">
+                    <wp:simplePos x="0" y="0"/>
+                    <wp:positionH relativeFrom="page">
+                      <wp:align>center</wp:align>
+                    </wp:positionH>
+                    <mc:AlternateContent>
+                      <mc:Choice Requires="wp14">
+                        <wp:positionV relativeFrom="page">
+                          <wp14:pctPosVOffset>81800</wp14:pctPosVOffset>
+                        </wp:positionV>
+                      </mc:Choice>
+                      <mc:Fallback>
+                        <wp:positionV relativeFrom="page">
+                          <wp:posOffset>8227695</wp:posOffset>
+                        </wp:positionV>
+                      </mc:Fallback>
+                    </mc:AlternateContent>
+                    <wp:extent cx="7315200" cy="914400"/>
+                    <wp:effectExtent l="0" t="0" r="0" b="8255"/>
+                    <wp:wrapSquare wrapText="bothSides"/>
+                    <wp:docPr id="152" name="Text Box 152"/>
+                    <wp:cNvGraphicFramePr/>
+                    <a:graphic xmlns:a="http://schemas.openxmlformats.org/drawingml/2006/main">
+                      <a:graphicData uri="http://schemas.microsoft.com/office/word/2010/wordprocessingShape">
+                        <wps:wsp>
+                          <wps:cNvSpPr txBox="1"/>
+                          <wps:spPr>
+                            <a:xfrm>
+                              <a:off x="0" y="0"/>
+                              <a:ext cx="7315200" cy="914400"/>
+                            </a:xfrm>
+                            <a:prstGeom prst="rect">
+                              <a:avLst/>
+                            </a:prstGeom>
+                            <a:noFill/>
+                            <a:ln w="6350">
+                              <a:noFill/>
+                            </a:ln>
+                            <a:effectLst/>
+                          </wps:spPr>
+                          <wps:style>
+                            <a:lnRef idx="0">
+                              <a:schemeClr val="accent1"/>
+                            </a:lnRef>
+                            <a:fillRef idx="0">
+                              <a:schemeClr val="accent1"/>
+                            </a:fillRef>
+                            <a:effectRef idx="0">
+                              <a:schemeClr val="accent1"/>
+                            </a:effectRef>
+                            <a:fontRef idx="minor">
+                              <a:schemeClr val="dk1"/>
+                            </a:fontRef>
+                          </wps:style>
+                          <wps:txbx>
+                            <w:txbxContent>
+                              <w:sdt>
+                                <w:sdtPr>
+                                  <w:rPr>
+                                    <w:color w:val="595959" w:themeColor="text1" w:themeTint="A6"/>
+                                    <w:sz w:val="28"/>
+                                    <w:szCs w:val="28"/>
+                                  </w:rPr>
+                                  <w:alias w:val="Author"/>
+                                  <w:tag w:val=""/>
+                                  <w:id w:val="489838699"/>
+                                  <w:dataBinding w:prefixMappings="xmlns:ns0='http://purl.org/dc/elements/1.1/' xmlns:ns1='http://schemas.openxmlformats.org/package/2006/metadata/core-properties' " w:xpath="/ns1:coreProperties[1]/ns0:creator[1]" w:storeItemID="{6C3C8BC8-F283-45AE-878A-BAB7291924A1}"/>
+                                  <w:text/>
+                                </w:sdtPr>
+                                <w:sdtContent>
+                                  <w:p>
+                                    <w:pPr>
+                                      <w:pStyle w:val="NoSpacing"/>
+                                      <w:jc w:val="right"/>
+                                      <w:rPr>
+                                        <w:color w:val="595959" w:themeColor="text1" w:themeTint="A6"/>
+                                        <w:sz w:val="28"/>
+                                        <w:szCs w:val="28"/>
+                                      </w:rPr>
+                                    </w:pPr>
+                                    <w:r>
+                                      <w:rPr>
+                                        <w:color w:val="595959" w:themeColor="text1" w:themeTint="A6"/>
+                                        <w:sz w:val="28"/>
+                                        <w:szCs w:val="28"/>
+                                      </w:rPr>
+                                      <w:t>Jack New</w:t>
+                                    </w:r>
+                                  </w:p>
+                                </w:sdtContent>
+                              </w:sdt>
+                              <w:p>
+                                <w:pPr>
+                                  <w:pStyle w:val="NoSpacing"/>
+                                  <w:jc w:val="right"/>
+                                  <w:rPr>
+                                    <w:color w:val="595959" w:themeColor="text1" w:themeTint="A6"/>
+                                    <w:sz w:val="18"/>
+                                    <w:szCs w:val="18"/>
+                                  </w:rPr>
+                                </w:pPr>
+                                <w:sdt>
+                                  <w:sdtPr>
+                                    <w:rPr>
+                                      <w:color w:val="595959" w:themeColor="text1" w:themeTint="A6"/>
+                                      <w:sz w:val="18"/>
+                                      <w:szCs w:val="18"/>
+                                    </w:rPr>
+                                    <w:alias w:val="Email"/>
+                                    <w:tag w:val="Email"/>
+                                    <w:id w:val="1745915651"/>
+                                    <w:showingPlcHdr/>
+                                    <w:dataBinding w:prefixMappings="xmlns:ns0='http://schemas.microsoft.com/office/2006/coverPageProps' " w:xpath="/ns0:CoverPageProperties[1]/ns0:CompanyEmail[1]" w:storeItemID="{55AF091B-3C7A-41E3-B477-F2FDAA23CFDA}"/>
+                                    <w:text/>
+                                  </w:sdtPr>
+                                  <w:sdtContent>
+                                    <w:r>
+                                      <w:rPr>
+                                        <w:color w:val="595959" w:themeColor="text1" w:themeTint="A6"/>
+                                        <w:sz w:val="18"/>
+                                        <w:szCs w:val="18"/>
+                                      </w:rPr>
+                                      <w:t>[Email address]</w:t>
+                                    </w:r>
+                                  </w:sdtContent>
+                                </w:sdt>
+                              </w:p>
+                            </w:txbxContent>
+                          </wps:txbx>
+                          <wps:bodyPr rot="0" spcFirstLastPara="0" vertOverflow="overflow" horzOverflow="overflow" vert="horz" wrap="square" lIns="1600200" tIns="0" rIns="685800" bIns="0" numCol="1" spcCol="0" rtlCol="0" fromWordArt="0" anchor="b" anchorCtr="0" forceAA="0" compatLnSpc="1">
+                            <a:prstTxWarp prst="textNoShape">
+                              <a:avLst/>
+                            </a:prstTxWarp>
+                            <a:noAutofit/>
+                          </wps:bodyPr>
+                        </wps:wsp>
+                      </a:graphicData>
+                    </a:graphic>
+                    <wp14:sizeRelH relativeFrom="page">
+                      <wp14:pctWidth>94100</wp14:pctWidth>
+                    </wp14:sizeRelH>
+                    <wp14:sizeRelV relativeFrom="page">
+                      <wp14:pctHeight>9200</wp14:pctHeight>
+                    </wp14:sizeRelV>
+                  </wp:anchor>
+                </w:drawing>
+              </mc:Choice>
+              <mc:Fallback>
+                <w:pict>
+                  <v:shapetype id="_x0000_t202" coordsize="21600,21600" o:spt="202" path="m,l,21600r21600,l21600,xe">
+                    <v:stroke joinstyle="miter"/>
+                    <v:path gradientshapeok="t" o:connecttype="rect"/>
+                  </v:shapetype>
+                  <v:shape id="Text Box 152" o:spid="_x0000_s1026" type="#_x0000_t202" style="position:absolute;margin-left:0;margin-top:0;width:8in;height:1in;z-index:251660288;visibility:visible;mso-wrap-style:square;mso-width-percent:941;mso-height-percent:92;mso-top-percent:818;mso-wrap-distance-left:9pt;mso-wrap-distance-top:0;mso-wrap-distance-right:9pt;mso-wrap-distance-bottom:0;mso-position-horizontal:center;mso-position-horizontal-relative:page;mso-position-vertical-relative:page;mso-width-percent:941;mso-height-percent:92;mso-top-percent:818;mso-width-relative:page;mso-height-relative:page;v-text-anchor:bottom" o:gfxdata="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" filled="f" stroked="f" strokeweight=".5pt">
+                    <v:textbox inset="126pt,0,54pt,0">
+                      <w:txbxContent>
+                        <w:sdt>
+                          <w:sdtPr>
+                            <w:rPr>
+                              <w:color w:val="595959" w:themeColor="text1" w:themeTint="A6"/>
+                              <w:sz w:val="28"/>
+                              <w:szCs w:val="28"/>
+                            </w:rPr>
+                            <w:alias w:val="Author"/>
+                            <w:tag w:val=""/>
+                            <w:id w:val="489838699"/>
+                            <w:dataBinding w:prefixMappings="xmlns:ns0='http://purl.org/dc/elements/1.1/' xmlns:ns1='http://schemas.openxmlformats.org/package/2006/metadata/core-properties' " w:xpath="/ns1:coreProperties[1]/ns0:creator[1]" w:storeItemID="{6C3C8BC8-F283-45AE-878A-BAB7291924A1}"/>
+                            <w:text/>
+                          </w:sdtPr>
+                          <w:sdtContent>
+                            <w:p>
+                              <w:pPr>
+                                <w:pStyle w:val="NoSpacing"/>
+                                <w:jc w:val="right"/>
+                                <w:rPr>
+                                  <w:color w:val="595959" w:themeColor="text1" w:themeTint="A6"/>
+                                  <w:sz w:val="28"/>
+                                  <w:szCs w:val="28"/>
+                                </w:rPr>
+                              </w:pPr>
+                              <w:r>
+                                <w:rPr>
+                                  <w:color w:val="595959" w:themeColor="text1" w:themeTint="A6"/>
+                                  <w:sz w:val="28"/>
+                                  <w:szCs w:val="28"/>
+                                </w:rPr>
+                                <w:t>Jack New</w:t>
+                              </w:r>
+                            </w:p>
+                          </w:sdtContent>
+                        </w:sdt>
+                        <w:p>
+                          <w:pPr>
+                            <w:pStyle w:val="NoSpacing"/>
+                            <w:jc w:val="right"/>
+                            <w:rPr>
+                              <w:color w:val="595959" w:themeColor="text1" w:themeTint="A6"/>
+                              <w:sz w:val="18"/>
+                              <w:szCs w:val="18"/>
+                            </w:rPr>
+                          </w:pPr>
+                          <w:sdt>
+                            <w:sdtPr>
+                              <w:rPr>
+                                <w:color w:val="595959" w:themeColor="text1" w:themeTint="A6"/>
+                                <w:sz w:val="18"/>
+                                <w:szCs w:val="18"/>
+                              </w:rPr>
+                              <w:alias w:val="Email"/>
+                              <w:tag w:val="Email"/>
+                              <w:id w:val="1745915651"/>
+                              <w:showingPlcHdr/>
+                              <w:dataBinding w:prefixMappings="xmlns:ns0='http://schemas.microsoft.com/office/2006/coverPageProps' " w:xpath="/ns0:CoverPageProperties[1]/ns0:CompanyEmail[1]" w:storeItemID="{55AF091B-3C7A-41E3-B477-F2FDAA23CFDA}"/>
+                              <w:text/>
+                            </w:sdtPr>
+                            <w:sdtContent>
+                              <w:r>
+                                <w:rPr>
+                                  <w:color w:val="595959" w:themeColor="text1" w:themeTint="A6"/>
+                                  <w:sz w:val="18"/>
+                                  <w:szCs w:val="18"/>
+                                </w:rPr>
+                                <w:t>[Email address]</w:t>
+                              </w:r>
+                            </w:sdtContent>
+                          </w:sdt>
+                        </w:p>
+                      </w:txbxContent>
+                    </v:textbox>
+                    <w10:wrap type="square" anchorx="page" anchory="page"/>
+                  </v:shape>
+                </w:pict>
+              </mc:Fallback>
+            </mc:AlternateContent>
+          </w:r>
+          <w:r>
+            <w:rPr>
+              <w:noProof/>
+            </w:rPr>
+            <mc:AlternateContent>
+              <mc:Choice Requires="wps">
+                <w:drawing>
+                  <wp:anchor distT="0" distB="0" distL="114300" distR="114300" simplePos="0" relativeHeight="251659264" behindDoc="0" locked="0" layoutInCell="1" allowOverlap="1">
+                    <wp:simplePos x="0" y="0"/>
+                    <wp:positionH relativeFrom="page">
+                      <wp:align>center</wp:align>
+                    </wp:positionH>
+                    <mc:AlternateContent>
+                      <mc:Choice Requires="wp14">
+                        <wp:positionV relativeFrom="page">
+                          <wp14:pctPosVOffset>30000</wp14:pctPosVOffset>
+                        </wp:positionV>
+                      </mc:Choice>
+                      <mc:Fallback>
+                        <wp:positionV relativeFrom="page">
+                          <wp:posOffset>3017520</wp:posOffset>
+                        </wp:positionV>
+                      </mc:Fallback>
+                    </mc:AlternateContent>
+                    <wp:extent cx="7315200" cy="3638550"/>
+                    <wp:effectExtent l="0" t="0" r="0" b="6350"/>
+                    <wp:wrapSquare wrapText="bothSides"/>
+                    <wp:docPr id="154" name="Text Box 154"/>
+                    <wp:cNvGraphicFramePr/>
+                    <a:graphic xmlns:a="http://schemas.openxmlformats.org/drawingml/2006/main">
+                      <a:graphicData uri="http://schemas.microsoft.com/office/word/2010/wordprocessingShape">
+                        <wps:wsp>
+                          <wps:cNvSpPr txBox="1"/>
+                          <wps:spPr>
+                            <a:xfrm>
+                              <a:off x="0" y="0"/>
+                              <a:ext cx="7315200" cy="3638550"/>
+                            </a:xfrm>
+                            <a:prstGeom prst="rect">
+                              <a:avLst/>
+                            </a:prstGeom>
+                            <a:noFill/>
+                            <a:ln w="6350">
+                              <a:noFill/>
+                            </a:ln>
+                            <a:effectLst/>
+                          </wps:spPr>
+                          <wps:style>
+                            <a:lnRef idx="0">
+                              <a:schemeClr val="accent1"/>
+                            </a:lnRef>
+                            <a:fillRef idx="0">
+                              <a:schemeClr val="accent1"/>
+                            </a:fillRef>
+                            <a:effectRef idx="0">
+                              <a:schemeClr val="accent1"/>
+                            </a:effectRef>
+                            <a:fontRef idx="minor">
+                              <a:schemeClr val="dk1"/>
+                            </a:fontRef>
+                          </wps:style>
+                          <wps:txbx>
+                            <w:txbxContent>
+                              <w:p>
+                                <w:pPr>
+                                  <w:jc w:val="right"/>
+                                  <w:rPr>
+                                    <w:color w:val="5B9BD5" w:themeColor="accent1"/>
+                                    <w:sz w:val="64"/>
+                                    <w:szCs w:val="64"/>
+                                  </w:rPr>
+                                </w:pPr>
+                                <w:sdt>
+                                  <w:sdtPr>
+                                    <w:rPr>
+                                      <w:caps/>
+                                      <w:color w:val="5B9BD5" w:themeColor="accent1"/>
+                                      <w:sz w:val="64"/>
+                                      <w:szCs w:val="64"/>
+                                    </w:rPr>
+                                    <w:alias w:val="Title"/>
+                                    <w:tag w:val=""/>
+                                    <w:id w:val="-739164129"/>
+                                    <w:dataBinding w:prefixMappings="xmlns:ns0='http://purl.org/dc/elements/1.1/' xmlns:ns1='http://schemas.openxmlformats.org/package/2006/metadata/core-properties' " w:xpath="/ns1:coreProperties[1]/ns0:title[1]" w:storeItemID="{6C3C8BC8-F283-45AE-878A-BAB7291924A1}"/>
+                                    <w:text w:multiLine="1"/>
+                                  </w:sdtPr>
+                                  <w:sdtContent>
+                                    <w:r>
+                                      <w:rPr>
+                                        <w:caps/>
+                                        <w:color w:val="5B9BD5" w:themeColor="accent1"/>
+                                        <w:sz w:val="64"/>
+                                        <w:szCs w:val="64"/>
+                                      </w:rPr>
+                                      <w:t>Guide to easily merge, and translate MD to proper markdown standards</w:t>
+                                    </w:r>
+                                  </w:sdtContent>
+                                </w:sdt>
+                              </w:p>
+                              <w:sdt>
+                                <w:sdtPr>
+                                  <w:rPr>
+                                    <w:color w:val="404040" w:themeColor="text1" w:themeTint="BF"/>
+                                    <w:sz w:val="36"/>
+                                    <w:szCs w:val="36"/>
+                                  </w:rPr>
+                                  <w:alias w:val="Subtitle"/>
+                                  <w:tag w:val=""/>
+                                  <w:id w:val="1067304516"/>
+                                  <w:dataBinding w:prefixMappings="xmlns:ns0='http://purl.org/dc/elements/1.1/' xmlns:ns1='http://schemas.openxmlformats.org/package/2006/metadata/core-properties' " w:xpath="/ns1:coreProperties[1]/ns0:subject[1]" w:storeItemID="{6C3C8BC8-F283-45AE-878A-BAB7291924A1}"/>
+                                  <w:text/>
+                                </w:sdtPr>
+                                <w:sdtContent>
+                                  <w:p>
+                                    <w:pPr>
+                                      <w:jc w:val="right"/>
+                                      <w:rPr>
+                                        <w:smallCaps/>
+                                        <w:color w:val="404040" w:themeColor="text1" w:themeTint="BF"/>
+                                        <w:sz w:val="36"/>
+                                        <w:szCs w:val="36"/>
+                                      </w:rPr>
+                                    </w:pPr>
+                                    <w:r>
+                                      <w:rPr>
+                                        <w:color w:val="404040" w:themeColor="text1" w:themeTint="BF"/>
+                                        <w:sz w:val="36"/>
+                                        <w:szCs w:val="36"/>
+                                      </w:rPr>
+                                      <w:t>LTIO</w:t>
+                                    </w:r>
+                                  </w:p>
+                                </w:sdtContent>
+                              </w:sdt>
+                            </w:txbxContent>
+                          </wps:txbx>
+                          <wps:bodyPr rot="0" spcFirstLastPara="0" vertOverflow="overflow" horzOverflow="overflow" vert="horz" wrap="square" lIns="1600200" tIns="0" rIns="685800" bIns="0" numCol="1" spcCol="0" rtlCol="0" fromWordArt="0" anchor="b" anchorCtr="0" forceAA="0" compatLnSpc="1">
+                            <a:prstTxWarp prst="textNoShape">
+                              <a:avLst/>
+                            </a:prstTxWarp>
+                            <a:noAutofit/>
+                          </wps:bodyPr>
+                        </wps:wsp>
+                      </a:graphicData>
+                    </a:graphic>
+                    <wp14:sizeRelH relativeFrom="page">
+                      <wp14:pctWidth>94100</wp14:pctWidth>
+                    </wp14:sizeRelH>
+                    <wp14:sizeRelV relativeFrom="page">
+                      <wp14:pctHeight>36300</wp14:pctHeight>
+                    </wp14:sizeRelV>
+                  </wp:anchor>
+                </w:drawing>
+              </mc:Choice>
+              <mc:Fallback>
+                <w:pict>
+                  <v:shape id="Text Box 154" o:spid="_x0000_s1027" type="#_x0000_t202" style="position:absolute;margin-left:0;margin-top:0;width:8in;height:286.5pt;z-index:251659264;visibility:visible;mso-wrap-style:square;mso-width-percent:941;mso-height-percent:363;mso-top-percent:300;mso-wrap-distance-left:9pt;mso-wrap-distance-top:0;mso-wrap-distance-right:9pt;mso-wrap-distance-bottom:0;mso-position-horizontal:center;mso-position-horizontal-relative:page;mso-position-vertical-relative:page;mso-width-percent:941;mso-height-percent:363;mso-top-percent:300;mso-width-relative:page;mso-height-relative:page;v-text-anchor:bottom" o:gfxdata="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" filled="f" stroked="f" strokeweight=".5pt">
+                    <v:textbox inset="126pt,0,54pt,0">
+                      <w:txbxContent>
+                        <w:p>
+                          <w:pPr>
+                            <w:jc w:val="right"/>
+                            <w:rPr>
+                              <w:color w:val="5B9BD5" w:themeColor="accent1"/>
+                              <w:sz w:val="64"/>
+                              <w:szCs w:val="64"/>
+                            </w:rPr>
+                          </w:pPr>
+                          <w:sdt>
+                            <w:sdtPr>
+                              <w:rPr>
+                                <w:caps/>
+                                <w:color w:val="5B9BD5" w:themeColor="accent1"/>
+                                <w:sz w:val="64"/>
+                                <w:szCs w:val="64"/>
+                              </w:rPr>
+                              <w:alias w:val="Title"/>
+                              <w:tag w:val=""/>
+                              <w:id w:val="-739164129"/>
+                              <w:dataBinding w:prefixMappings="xmlns:ns0='http://purl.org/dc/elements/1.1/' xmlns:ns1='http://schemas.openxmlformats.org/package/2006/metadata/core-properties' " w:xpath="/ns1:coreProperties[1]/ns0:title[1]" w:storeItemID="{6C3C8BC8-F283-45AE-878A-BAB7291924A1}"/>
+                              <w:text w:multiLine="1"/>
+                            </w:sdtPr>
+                            <w:sdtContent>
+                              <w:r>
+                                <w:rPr>
+                                  <w:caps/>
+                                  <w:color w:val="5B9BD5" w:themeColor="accent1"/>
+                                  <w:sz w:val="64"/>
+                                  <w:szCs w:val="64"/>
+                                </w:rPr>
+                                <w:t>Guide to easily merge, and translate MD to proper markdown standards</w:t>
+                              </w:r>
+                            </w:sdtContent>
+                          </w:sdt>
+                        </w:p>
+                        <w:sdt>
+                          <w:sdtPr>
+                            <w:rPr>
+                              <w:color w:val="404040" w:themeColor="text1" w:themeTint="BF"/>
+                              <w:sz w:val="36"/>
+                              <w:szCs w:val="36"/>
+                            </w:rPr>
+                            <w:alias w:val="Subtitle"/>
+                            <w:tag w:val=""/>
+                            <w:id w:val="1067304516"/>
+                            <w:dataBinding w:prefixMappings="xmlns:ns0='http://purl.org/dc/elements/1.1/' xmlns:ns1='http://schemas.openxmlformats.org/package/2006/metadata/core-properties' " w:xpath="/ns1:coreProperties[1]/ns0:subject[1]" w:storeItemID="{6C3C8BC8-F283-45AE-878A-BAB7291924A1}"/>
+                            <w:text/>
+                          </w:sdtPr>
+                          <w:sdtContent>
+                            <w:p>
+                              <w:pPr>
+                                <w:jc w:val="right"/>
+                                <w:rPr>
+                                  <w:smallCaps/>
+                                  <w:color w:val="404040" w:themeColor="text1" w:themeTint="BF"/>
+                                  <w:sz w:val="36"/>
+                                  <w:szCs w:val="36"/>
+                                </w:rPr>
+                              </w:pPr>
+                              <w:r>
+                                <w:rPr>
+                                  <w:color w:val="404040" w:themeColor="text1" w:themeTint="BF"/>
+                                  <w:sz w:val="36"/>
+                                  <w:szCs w:val="36"/>
+                                </w:rPr>
+                                <w:t>LTIO</w:t>
+                              </w:r>
+                            </w:p>
+                          </w:sdtContent>
+                        </w:sdt>
+                      </w:txbxContent>
+                    </v:textbox>
+                    <w10:wrap type="square" anchorx="page" anchory="page"/>
+                  </v:shape>
+                </w:pict>
+              </mc:Fallback>
+            </mc:AlternateContent>
+          </w:r>
+        </w:p>
+        <w:p>
+          <w:pPr>
+            <w:rPr>
+              <w:b/>
+              <w:sz w:val="40"/>
+              <w:szCs w:val="40"/>
+            </w:rPr>
+          </w:pPr>
+          <w:r>
+            <w:rPr>
+              <w:b/>
+              <w:sz w:val="40"/>
+              <w:szCs w:val="40"/>
+            </w:rPr>
+            <w:br w:type="page"/>
+          </w:r>
+        </w:p>
+      </w:sdtContent>
+    </w:sdt>
+    <w:sdt>
+      <w:sdtPr>
+        <w:id w:val="-1689440899"/>
+        <w:docPartObj>
+          <w:docPartGallery w:val="Table of Contents"/>
+          <w:docPartUnique/>
+        </w:docPartObj>
+      </w:sdtPr>
+      <w:sdtEndPr>
+        <w:rPr>
+          <w:rFonts w:asciiTheme="minorHAnsi" w:eastAsiaTheme="minorHAnsi" w:hAnsiTheme="minorHAnsi" w:cstheme="minorBidi"/>
           <w:b/>
-          <w:sz w:val="40"/>
-          <w:szCs w:val="40"/>
-        </w:rPr>
-        <w:t>Guide to easily merge, and translate MD to proper markdown standards</w:t>
-      </w:r>
-    </w:p>
-    <w:p>
-      <w:pPr>
-        <w:rPr>
+          <w:bCs/>
+          <w:noProof/>
+          <w:color w:val="auto"/>
+          <w:sz w:val="22"/>
+          <w:szCs w:val="22"/>
+        </w:rPr>
+      </w:sdtEndPr>
+      <w:sdtContent>
+        <w:p>
+          <w:pPr>
+            <w:pStyle w:val="TOCHeading"/>
+          </w:pPr>
+          <w:r>
+            <w:t>Table of Contents</w:t>
+          </w:r>
+        </w:p>
+        <w:p>
+          <w:pPr>
+            <w:pStyle w:val="TOC1"/>
+            <w:tabs>
+              <w:tab w:val="right" w:leader="dot" w:pos="9350"/>
+            </w:tabs>
+            <w:rPr>
+              <w:rFonts w:eastAsiaTheme="minorEastAsia"/>
+              <w:noProof/>
+            </w:rPr>
+          </w:pPr>
+          <w:r>
+            <w:fldChar w:fldCharType="begin"/>
+          </w:r>
+          <w:r>
+            <w:instrText xml:space="preserve"> TOC \o "1-3" \h \z \u </w:instrText>
+          </w:r>
+          <w:r>
+            <w:fldChar w:fldCharType="separate"/>
+          </w:r>
+          <w:hyperlink w:anchor="_Toc18316480" w:history="1">
+            <w:r>
+              <w:rPr>
+                <w:rStyle w:val="Hyperlink"/>
+                <w:b/>
+                <w:noProof/>
+              </w:rPr>
+              <w:t>MarkdownTools2</w:t>
+            </w:r>
+            <w:r>
+              <w:rPr>
+                <w:noProof/>
+                <w:webHidden/>
+              </w:rPr>
+              <w:tab/>
+            </w:r>
+            <w:r>
+              <w:rPr>
+                <w:noProof/>
+                <w:webHidden/>
+              </w:rPr>
+              <w:fldChar w:fldCharType="begin"/>
+            </w:r>
+            <w:r>
+              <w:rPr>
+                <w:noProof/>
+                <w:webHidden/>
+              </w:rPr>
+              <w:instrText xml:space="preserve"> PAGEREF _Toc18316480 \h </w:instrText>
+            </w:r>
+            <w:r>
+              <w:rPr>
+                <w:noProof/>
+                <w:webHidden/>
+              </w:rPr>
+            </w:r>
+            <w:r>
+              <w:rPr>
+                <w:noProof/>
+                <w:webHidden/>
+              </w:rPr>
+              <w:fldChar w:fldCharType="separate"/>
+            </w:r>
+            <w:r>
+              <w:rPr>
+                <w:noProof/>
+                <w:webHidden/>
+              </w:rPr>
+              <w:t>2</w:t>
+            </w:r>
+            <w:r>
+              <w:rPr>
+                <w:noProof/>
+                <w:webHidden/>
+              </w:rPr>
+              <w:fldChar w:fldCharType="end"/>
+            </w:r>
+          </w:hyperlink>
+        </w:p>
+        <w:p>
+          <w:pPr>
+            <w:pStyle w:val="TOC2"/>
+            <w:tabs>
+              <w:tab w:val="right" w:leader="dot" w:pos="9350"/>
+            </w:tabs>
+            <w:rPr>
+              <w:rFonts w:eastAsiaTheme="minorEastAsia"/>
+              <w:noProof/>
+            </w:rPr>
+          </w:pPr>
+          <w:hyperlink w:anchor="_Toc18316481" w:history="1">
+            <w:r>
+              <w:rPr>
+                <w:rStyle w:val="Hyperlink"/>
+                <w:noProof/>
+              </w:rPr>
+              <w:t>Downloading package</w:t>
+            </w:r>
+            <w:r>
+              <w:rPr>
+                <w:noProof/>
+                <w:webHidden/>
+              </w:rPr>
+              <w:tab/>
+            </w:r>
+            <w:r>
+              <w:rPr>
+                <w:noProof/>
+                <w:webHidden/>
+              </w:rPr>
+              <w:fldChar w:fldCharType="begin"/>
+            </w:r>
+            <w:r>
+              <w:rPr>
+                <w:noProof/>
+                <w:webHidden/>
+              </w:rPr>
+              <w:instrText xml:space="preserve"> PAGEREF _Toc18316481 \h </w:instrText>
+            </w:r>
+            <w:r>
+              <w:rPr>
+                <w:noProof/>
+                <w:webHidden/>
+              </w:rPr>
+            </w:r>
+            <w:r>
+              <w:rPr>
+                <w:noProof/>
+                <w:webHidden/>
+              </w:rPr>
+              <w:fldChar w:fldCharType="separate"/>
+            </w:r>
+            <w:r>
+              <w:rPr>
+                <w:noProof/>
+                <w:webHidden/>
+              </w:rPr>
+              <w:t>2</w:t>
+            </w:r>
+            <w:r>
+              <w:rPr>
+                <w:noProof/>
+                <w:webHidden/>
+              </w:rPr>
+              <w:fldChar w:fldCharType="end"/>
+            </w:r>
+          </w:hyperlink>
+        </w:p>
+        <w:p>
+          <w:pPr>
+            <w:pStyle w:val="TOC1"/>
+            <w:tabs>
+              <w:tab w:val="right" w:leader="dot" w:pos="9350"/>
+            </w:tabs>
+            <w:rPr>
+              <w:rFonts w:eastAsiaTheme="minorEastAsia"/>
+              <w:noProof/>
+            </w:rPr>
+          </w:pPr>
+          <w:hyperlink w:anchor="_Toc18316482" w:history="1">
+            <w:r>
+              <w:rPr>
+                <w:rStyle w:val="Hyperlink"/>
+                <w:b/>
+                <w:noProof/>
+              </w:rPr>
+              <w:t>Merging MD files</w:t>
+            </w:r>
+            <w:r>
+              <w:rPr>
+                <w:noProof/>
+                <w:webHidden/>
+              </w:rPr>
+              <w:tab/>
+            </w:r>
+            <w:r>
+              <w:rPr>
+                <w:noProof/>
+                <w:webHidden/>
+              </w:rPr>
+              <w:fldChar w:fldCharType="begin"/>
+            </w:r>
+            <w:r>
+              <w:rPr>
+                <w:noProof/>
+                <w:webHidden/>
+              </w:rPr>
+              <w:instrText xml:space="preserve"> PAGEREF _Toc18316482 \h </w:instrText>
+            </w:r>
+            <w:r>
+              <w:rPr>
+                <w:noProof/>
+                <w:webHidden/>
+              </w:rPr>
+            </w:r>
+            <w:r>
+              <w:rPr>
+                <w:noProof/>
+                <w:webHidden/>
+              </w:rPr>
+              <w:fldChar w:fldCharType="separate"/>
+            </w:r>
+            <w:r>
+              <w:rPr>
+                <w:noProof/>
+                <w:webHidden/>
+              </w:rPr>
+              <w:t>2</w:t>
+            </w:r>
+            <w:r>
+              <w:rPr>
+                <w:noProof/>
+                <w:webHidden/>
+              </w:rPr>
+              <w:fldChar w:fldCharType="end"/>
+            </w:r>
+          </w:hyperlink>
+        </w:p>
+        <w:p>
+          <w:pPr>
+            <w:pStyle w:val="TOC1"/>
+            <w:tabs>
+              <w:tab w:val="right" w:leader="dot" w:pos="9350"/>
+            </w:tabs>
+            <w:rPr>
+              <w:rFonts w:eastAsiaTheme="minorEastAsia"/>
+              <w:noProof/>
+            </w:rPr>
+          </w:pPr>
+          <w:hyperlink w:anchor="_Toc18316483" w:history="1">
+            <w:r>
+              <w:rPr>
+                <w:rStyle w:val="Hyperlink"/>
+                <w:b/>
+                <w:noProof/>
+              </w:rPr>
+              <w:t>Executing script</w:t>
+            </w:r>
+            <w:r>
+              <w:rPr>
+                <w:noProof/>
+                <w:webHidden/>
+              </w:rPr>
+              <w:tab/>
+            </w:r>
+            <w:r>
+              <w:rPr>
+                <w:noProof/>
+                <w:webHidden/>
+              </w:rPr>
+              <w:fldChar w:fldCharType="begin"/>
+            </w:r>
+            <w:r>
+              <w:rPr>
+                <w:noProof/>
+                <w:webHidden/>
+              </w:rPr>
+              <w:instrText xml:space="preserve"> PAGEREF _Toc18316483 \h </w:instrText>
+            </w:r>
+            <w:r>
+              <w:rPr>
+                <w:noProof/>
+                <w:webHidden/>
+              </w:rPr>
+            </w:r>
+            <w:r>
+              <w:rPr>
+                <w:noProof/>
+                <w:webHidden/>
+              </w:rPr>
+              <w:fldChar w:fldCharType="separate"/>
+            </w:r>
+            <w:r>
+              <w:rPr>
+                <w:noProof/>
+                <w:webHidden/>
+              </w:rPr>
+              <w:t>3</w:t>
+            </w:r>
+            <w:r>
+              <w:rPr>
+                <w:noProof/>
+                <w:webHidden/>
+              </w:rPr>
+              <w:fldChar w:fldCharType="end"/>
+            </w:r>
+          </w:hyperlink>
+        </w:p>
+        <w:p>
+          <w:pPr>
+            <w:pStyle w:val="TOC1"/>
+            <w:tabs>
+              <w:tab w:val="right" w:leader="dot" w:pos="9350"/>
+            </w:tabs>
+            <w:rPr>
+              <w:rFonts w:eastAsiaTheme="minorEastAsia"/>
+              <w:noProof/>
+            </w:rPr>
+          </w:pPr>
+          <w:hyperlink w:anchor="_Toc18316484" w:history="1">
+            <w:r>
+              <w:rPr>
+                <w:rStyle w:val="Hyperlink"/>
+                <w:b/>
+                <w:noProof/>
+              </w:rPr>
+              <w:t>Logging into WikiJS</w:t>
+            </w:r>
+            <w:r>
+              <w:rPr>
+                <w:noProof/>
+                <w:webHidden/>
+              </w:rPr>
+              <w:tab/>
+            </w:r>
+            <w:r>
+              <w:rPr>
+                <w:noProof/>
+                <w:webHidden/>
+              </w:rPr>
+              <w:fldChar w:fldCharType="begin"/>
+            </w:r>
+            <w:r>
+              <w:rPr>
+                <w:noProof/>
+                <w:webHidden/>
+              </w:rPr>
+              <w:instrText xml:space="preserve"> PAGEREF _Toc18316484 \h </w:instrText>
+            </w:r>
+            <w:r>
+              <w:rPr>
+                <w:noProof/>
+                <w:webHidden/>
+              </w:rPr>
+            </w:r>
+            <w:r>
+              <w:rPr>
+                <w:noProof/>
+                <w:webHidden/>
+              </w:rPr>
+              <w:fldChar w:fldCharType="separate"/>
+            </w:r>
+            <w:r>
+              <w:rPr>
+                <w:noProof/>
+                <w:webHidden/>
+              </w:rPr>
+              <w:t>3</w:t>
+            </w:r>
+            <w:r>
+              <w:rPr>
+                <w:noProof/>
+                <w:webHidden/>
+              </w:rPr>
+              <w:fldChar w:fldCharType="end"/>
+            </w:r>
+          </w:hyperlink>
+        </w:p>
+        <w:p>
+          <w:pPr>
+            <w:pStyle w:val="TOC1"/>
+            <w:tabs>
+              <w:tab w:val="right" w:leader="dot" w:pos="9350"/>
+            </w:tabs>
+            <w:rPr>
+              <w:rFonts w:eastAsiaTheme="minorEastAsia"/>
+              <w:noProof/>
+            </w:rPr>
+          </w:pPr>
+          <w:hyperlink w:anchor="_Toc18316485" w:history="1">
+            <w:r>
+              <w:rPr>
+                <w:rStyle w:val="Hyperlink"/>
+                <w:b/>
+                <w:noProof/>
+              </w:rPr>
+              <w:t>WikiJS</w:t>
+            </w:r>
+            <w:r>
+              <w:rPr>
+                <w:noProof/>
+                <w:webHidden/>
+              </w:rPr>
+              <w:tab/>
+            </w:r>
+            <w:r>
+              <w:rPr>
+                <w:noProof/>
+                <w:webHidden/>
+              </w:rPr>
+              <w:fldChar w:fldCharType="begin"/>
+            </w:r>
+            <w:r>
+              <w:rPr>
+                <w:noProof/>
+                <w:webHidden/>
+              </w:rPr>
+              <w:instrText xml:space="preserve"> PAGEREF _Toc18316485 \h </w:instrText>
+            </w:r>
+            <w:r>
+              <w:rPr>
+                <w:noProof/>
+                <w:webHidden/>
+              </w:rPr>
+            </w:r>
+            <w:r>
+              <w:rPr>
+                <w:noProof/>
+                <w:webHidden/>
+              </w:rPr>
+              <w:fldChar w:fldCharType="separate"/>
+            </w:r>
+            <w:r>
+              <w:rPr>
+                <w:noProof/>
+                <w:webHidden/>
+              </w:rPr>
+              <w:t>4</w:t>
+            </w:r>
+            <w:r>
+              <w:rPr>
+                <w:noProof/>
+                <w:webHidden/>
+              </w:rPr>
+              <w:fldChar w:fldCharType="end"/>
+            </w:r>
+          </w:hyperlink>
+        </w:p>
+        <w:p>
+          <w:pPr>
+            <w:pStyle w:val="TOC1"/>
+            <w:tabs>
+              <w:tab w:val="right" w:leader="dot" w:pos="9350"/>
+            </w:tabs>
+            <w:rPr>
+              <w:rFonts w:eastAsiaTheme="minorEastAsia"/>
+              <w:noProof/>
+            </w:rPr>
+          </w:pPr>
+          <w:hyperlink w:anchor="_Toc18316486" w:history="1">
+            <w:r>
+              <w:rPr>
+                <w:rStyle w:val="Hyperlink"/>
+                <w:b/>
+                <w:noProof/>
+              </w:rPr>
+              <w:t>Uploading to WikiJS</w:t>
+            </w:r>
+            <w:r>
+              <w:rPr>
+                <w:noProof/>
+                <w:webHidden/>
+              </w:rPr>
+              <w:tab/>
+            </w:r>
+            <w:r>
+              <w:rPr>
+                <w:noProof/>
+                <w:webHidden/>
+              </w:rPr>
+              <w:fldChar w:fldCharType="begin"/>
+            </w:r>
+            <w:r>
+              <w:rPr>
+                <w:noProof/>
+                <w:webHidden/>
+              </w:rPr>
+              <w:instrText xml:space="preserve"> PAGEREF _Toc18316486 \h </w:instrText>
+            </w:r>
+            <w:r>
+              <w:rPr>
+                <w:noProof/>
+                <w:webHidden/>
+              </w:rPr>
+            </w:r>
+            <w:r>
+              <w:rPr>
+                <w:noProof/>
+                <w:webHidden/>
+              </w:rPr>
+              <w:fldChar w:fldCharType="separate"/>
+            </w:r>
+            <w:r>
+              <w:rPr>
+                <w:noProof/>
+                <w:webHidden/>
+              </w:rPr>
+              <w:t>4</w:t>
+            </w:r>
+            <w:r>
+              <w:rPr>
+                <w:noProof/>
+                <w:webHidden/>
+              </w:rPr>
+              <w:fldChar w:fldCharType="end"/>
+            </w:r>
+          </w:hyperlink>
+        </w:p>
+        <w:p>
+          <w:pPr>
+            <w:pStyle w:val="TOC2"/>
+            <w:tabs>
+              <w:tab w:val="right" w:leader="dot" w:pos="9350"/>
+            </w:tabs>
+            <w:rPr>
+              <w:rFonts w:eastAsiaTheme="minorEastAsia"/>
+              <w:noProof/>
+            </w:rPr>
+          </w:pPr>
+          <w:hyperlink w:anchor="_Toc18316487" w:history="1">
+            <w:r>
+              <w:rPr>
+                <w:rStyle w:val="Hyperlink"/>
+                <w:noProof/>
+              </w:rPr>
+              <w:t>Creating a new page</w:t>
+            </w:r>
+            <w:r>
+              <w:rPr>
+                <w:noProof/>
+                <w:webHidden/>
+              </w:rPr>
+              <w:tab/>
+            </w:r>
+            <w:r>
+              <w:rPr>
+                <w:noProof/>
+                <w:webHidden/>
+              </w:rPr>
+              <w:fldChar w:fldCharType="begin"/>
+            </w:r>
+            <w:r>
+              <w:rPr>
+                <w:noProof/>
+                <w:webHidden/>
+              </w:rPr>
+              <w:instrText xml:space="preserve"> PAGEREF _Toc18316487 \h </w:instrText>
+            </w:r>
+            <w:r>
+              <w:rPr>
+                <w:noProof/>
+                <w:webHidden/>
+              </w:rPr>
+            </w:r>
+            <w:r>
+              <w:rPr>
+                <w:noProof/>
+                <w:webHidden/>
+              </w:rPr>
+              <w:fldChar w:fldCharType="separate"/>
+            </w:r>
+            <w:r>
+              <w:rPr>
+                <w:noProof/>
+                <w:webHidden/>
+              </w:rPr>
+              <w:t>4</w:t>
+            </w:r>
+            <w:r>
+              <w:rPr>
+                <w:noProof/>
+                <w:webHidden/>
+              </w:rPr>
+              <w:fldChar w:fldCharType="end"/>
+            </w:r>
+          </w:hyperlink>
+        </w:p>
+        <w:p>
+          <w:pPr>
+            <w:pStyle w:val="TOC2"/>
+            <w:tabs>
+              <w:tab w:val="right" w:leader="dot" w:pos="9350"/>
+            </w:tabs>
+            <w:rPr>
+              <w:rFonts w:eastAsiaTheme="minorEastAsia"/>
+              <w:noProof/>
+            </w:rPr>
+          </w:pPr>
+          <w:hyperlink w:anchor="_Toc18316488" w:history="1">
+            <w:r>
+              <w:rPr>
+                <w:rStyle w:val="Hyperlink"/>
+                <w:noProof/>
+              </w:rPr>
+              <w:t>Creating a navigation tab</w:t>
+            </w:r>
+            <w:r>
+              <w:rPr>
+                <w:noProof/>
+                <w:webHidden/>
+              </w:rPr>
+              <w:tab/>
+            </w:r>
+            <w:r>
+              <w:rPr>
+                <w:noProof/>
+                <w:webHidden/>
+              </w:rPr>
+              <w:fldChar w:fldCharType="begin"/>
+            </w:r>
+            <w:r>
+              <w:rPr>
+                <w:noProof/>
+                <w:webHidden/>
+              </w:rPr>
+              <w:instrText xml:space="preserve"> PAGEREF _Toc18316488 \h </w:instrText>
+            </w:r>
+            <w:r>
+              <w:rPr>
+                <w:noProof/>
+                <w:webHidden/>
+              </w:rPr>
+            </w:r>
+            <w:r>
+              <w:rPr>
+                <w:noProof/>
+                <w:webHidden/>
+              </w:rPr>
+              <w:fldChar w:fldCharType="separate"/>
+            </w:r>
+            <w:r>
+              <w:rPr>
+                <w:noProof/>
+                <w:webHidden/>
+              </w:rPr>
+              <w:t>5</w:t>
+            </w:r>
+            <w:r>
+              <w:rPr>
+                <w:noProof/>
+                <w:webHidden/>
+              </w:rPr>
+              <w:fldChar w:fldCharType="end"/>
+            </w:r>
+          </w:hyperlink>
+        </w:p>
+        <w:p>
+          <w:r>
+            <w:rPr>
+              <w:b/>
+              <w:bCs/>
+              <w:noProof/>
+            </w:rPr>
+            <w:fldChar w:fldCharType="end"/>
+          </w:r>
+        </w:p>
+      </w:sdtContent>
+    </w:sdt>
+    <w:p>
+      <w:pPr>
+        <w:rPr>
+          <w:rFonts w:asciiTheme="majorHAnsi" w:eastAsiaTheme="majorEastAsia" w:hAnsiTheme="majorHAnsi" w:cstheme="majorBidi"/>
           <w:b/>
+          <w:color w:val="2E74B5" w:themeColor="accent1" w:themeShade="BF"/>
+          <w:sz w:val="32"/>
+          <w:szCs w:val="32"/>
         </w:rPr>
       </w:pPr>
       <w:r>
         <w:rPr>
           <w:b/>
         </w:rPr>
-        <w:t>[Table of content - TB</w:t>
-      </w:r>
-      <w:r>
+        <w:br w:type="page"/>
+      </w:r>
+    </w:p>
+    <w:p>
+      <w:pPr>
+        <w:pStyle w:val="Heading1"/>
         <w:rPr>
           <w:b/>
         </w:rPr>
-        <w:t>A]</w:t>
-      </w:r>
-    </w:p>
-    <w:p>
-      <w:pPr>
-        <w:pStyle w:val="Heading1"/>
+      </w:pPr>
+      <w:bookmarkStart w:id="0" w:name="_Toc18316480"/>
+      <w:r>
         <w:rPr>
           <w:b/>
         </w:rPr>
-      </w:pPr>
-      <w:r>
-        <w:rPr>
-          <w:b/>
-        </w:rPr>
+        <w:lastRenderedPageBreak/>
         <w:t>MarkdownTools2</w:t>
       </w:r>
+      <w:bookmarkEnd w:id="0"/>
     </w:p>
     <w:p>
       <w:pPr>
         <w:pStyle w:val="Heading2"/>
       </w:pPr>
+      <w:bookmarkStart w:id="1" w:name="_Toc18316481"/>
       <w:r>
         <w:t>Downloading package</w:t>
       </w:r>
+      <w:bookmarkEnd w:id="1"/>
     </w:p>
     <w:p>
       <w:r>
@@ -76,7 +1521,7 @@
           <w:noProof/>
         </w:rPr>
         <w:drawing>
-          <wp:inline distT="0" distB="0" distL="0" distR="0" wp14:anchorId="40F7C948" wp14:editId="1C53D19D">
+          <wp:inline distT="0" distB="0" distL="0" distR="0" wp14:anchorId="28B893F1" wp14:editId="4C104D4E">
             <wp:extent cx="5943600" cy="346075"/>
             <wp:effectExtent l="0" t="0" r="0" b="0"/>
             <wp:docPr id="1" name="Picture 1"/>
@@ -91,7 +1536,7 @@
                     <pic:cNvPicPr/>
                   </pic:nvPicPr>
                   <pic:blipFill>
-                    <a:blip r:embed="rId7"/>
+                    <a:blip r:embed="rId10"/>
                     <a:stretch>
                       <a:fillRect/>
                     </a:stretch>
@@ -126,7 +1571,7 @@
           <w:noProof/>
         </w:rPr>
         <w:drawing>
-          <wp:inline distT="0" distB="0" distL="0" distR="0">
+          <wp:inline distT="0" distB="0" distL="0" distR="0" wp14:anchorId="2872917D" wp14:editId="4E442E51">
             <wp:extent cx="4206240" cy="1097280"/>
             <wp:effectExtent l="0" t="0" r="3810" b="7620"/>
             <wp:docPr id="3" name="Picture 3"/>
@@ -143,7 +1588,7 @@
                     </pic:cNvPicPr>
                   </pic:nvPicPr>
                   <pic:blipFill>
-                    <a:blip r:embed="rId8">
+                    <a:blip r:embed="rId11">
                       <a:extLst>
                         <a:ext uri="{28A0092B-C50C-407E-A947-70E740481C1C}">
                           <a14:useLocalDpi xmlns:a14="http://schemas.microsoft.com/office/drawing/2010/main" val="0"/>
@@ -179,7 +1624,7 @@
       <w:r>
         <w:t xml:space="preserve">For the full guide and documentation please visit: </w:t>
       </w:r>
-      <w:hyperlink r:id="rId9" w:history="1">
+      <w:hyperlink r:id="rId12" w:history="1">
         <w:r>
           <w:rPr>
             <w:rStyle w:val="Hyperlink"/>
@@ -189,24 +1634,20 @@
       </w:hyperlink>
     </w:p>
     <w:p>
-      <w:r>
-        <w:br w:type="page"/>
-      </w:r>
-    </w:p>
-    <w:p>
       <w:pPr>
         <w:pStyle w:val="Heading1"/>
         <w:rPr>
           <w:b/>
         </w:rPr>
       </w:pPr>
+      <w:bookmarkStart w:id="2" w:name="_Toc18316482"/>
       <w:r>
         <w:rPr>
           <w:b/>
         </w:rPr>
-        <w:lastRenderedPageBreak/>
         <w:t>Merging MD files</w:t>
       </w:r>
+      <w:bookmarkEnd w:id="2"/>
     </w:p>
     <w:p>
       <w:r>
@@ -232,7 +1673,7 @@
           <w:noProof/>
         </w:rPr>
         <w:drawing>
-          <wp:inline distT="0" distB="0" distL="0" distR="0" wp14:anchorId="7BA23F82" wp14:editId="5AB0A473">
+          <wp:inline distT="0" distB="0" distL="0" distR="0" wp14:anchorId="28B1C553" wp14:editId="46EBCA35">
             <wp:extent cx="5943600" cy="587375"/>
             <wp:effectExtent l="0" t="0" r="0" b="3175"/>
             <wp:docPr id="4" name="Picture 4"/>
@@ -247,7 +1688,7 @@
                     <pic:cNvPicPr/>
                   </pic:nvPicPr>
                   <pic:blipFill>
-                    <a:blip r:embed="rId10"/>
+                    <a:blip r:embed="rId13"/>
                     <a:stretch>
                       <a:fillRect/>
                     </a:stretch>
@@ -275,17 +1716,37 @@
     </w:p>
     <w:p>
       <w:pPr>
+        <w:rPr>
+          <w:rFonts w:asciiTheme="majorHAnsi" w:eastAsiaTheme="majorEastAsia" w:hAnsiTheme="majorHAnsi" w:cstheme="majorBidi"/>
+          <w:b/>
+          <w:color w:val="2E74B5" w:themeColor="accent1" w:themeShade="BF"/>
+          <w:sz w:val="32"/>
+          <w:szCs w:val="32"/>
+        </w:rPr>
+      </w:pPr>
+      <w:r>
+        <w:rPr>
+          <w:b/>
+        </w:rPr>
+        <w:br w:type="page"/>
+      </w:r>
+    </w:p>
+    <w:p>
+      <w:pPr>
         <w:pStyle w:val="Heading1"/>
         <w:rPr>
           <w:b/>
         </w:rPr>
       </w:pPr>
+      <w:bookmarkStart w:id="3" w:name="_Toc18316483"/>
       <w:r>
         <w:rPr>
           <w:b/>
         </w:rPr>
+        <w:lastRenderedPageBreak/>
         <w:t>Executing script</w:t>
       </w:r>
+      <w:bookmarkEnd w:id="3"/>
     </w:p>
     <w:p>
       <w:r>
@@ -310,7 +1771,7 @@
           <w:noProof/>
         </w:rPr>
         <w:drawing>
-          <wp:inline distT="0" distB="0" distL="0" distR="0">
+          <wp:inline distT="0" distB="0" distL="0" distR="0" wp14:anchorId="5EB930EA" wp14:editId="01965CCD">
             <wp:extent cx="5821680" cy="1447800"/>
             <wp:effectExtent l="0" t="0" r="7620" b="0"/>
             <wp:docPr id="2" name="Picture 2"/>
@@ -327,7 +1788,7 @@
                     </pic:cNvPicPr>
                   </pic:nvPicPr>
                   <pic:blipFill>
-                    <a:blip r:embed="rId11">
+                    <a:blip r:embed="rId14">
                       <a:extLst>
                         <a:ext uri="{28A0092B-C50C-407E-A947-70E740481C1C}">
                           <a14:useLocalDpi xmlns:a14="http://schemas.microsoft.com/office/drawing/2010/main" val="0"/>
@@ -366,12 +1827,14 @@
           <w:b/>
         </w:rPr>
       </w:pPr>
+      <w:bookmarkStart w:id="4" w:name="_Toc18316484"/>
       <w:r>
         <w:rPr>
           <w:b/>
         </w:rPr>
         <w:t>Logging into WikiJS</w:t>
       </w:r>
+      <w:bookmarkEnd w:id="4"/>
     </w:p>
     <w:p>
       <w:r>
@@ -403,7 +1866,7 @@
           <w:noProof/>
         </w:rPr>
         <w:drawing>
-          <wp:inline distT="0" distB="0" distL="0" distR="0">
+          <wp:inline distT="0" distB="0" distL="0" distR="0" wp14:anchorId="0072C525" wp14:editId="4E01D769">
             <wp:extent cx="5943600" cy="2049780"/>
             <wp:effectExtent l="0" t="0" r="0" b="7620"/>
             <wp:docPr id="5" name="Picture 5"/>
@@ -420,7 +1883,7 @@
                     </pic:cNvPicPr>
                   </pic:nvPicPr>
                   <pic:blipFill>
-                    <a:blip r:embed="rId12" cstate="print">
+                    <a:blip r:embed="rId15" cstate="print">
                       <a:extLst>
                         <a:ext uri="{28A0092B-C50C-407E-A947-70E740481C1C}">
                           <a14:useLocalDpi xmlns:a14="http://schemas.microsoft.com/office/drawing/2010/main" val="0"/>
@@ -464,6 +1927,7 @@
           <w:b/>
         </w:rPr>
       </w:pPr>
+      <w:bookmarkStart w:id="5" w:name="_Toc18316485"/>
       <w:r>
         <w:rPr>
           <w:b/>
@@ -471,6 +1935,7 @@
         <w:lastRenderedPageBreak/>
         <w:t>WikiJS</w:t>
       </w:r>
+      <w:bookmarkEnd w:id="5"/>
     </w:p>
     <w:p>
       <w:r>
@@ -517,12 +1982,414 @@
       <w:r>
         <w:t>If the server is down or if you create a new instance, the account will disappear and you will be prompted to create a new one.</w:t>
       </w:r>
-      <w:bookmarkEnd w:id="0"/>
+    </w:p>
+    <w:p>
+      <w:pPr>
+        <w:pStyle w:val="Heading1"/>
+        <w:rPr>
+          <w:b/>
+        </w:rPr>
+      </w:pPr>
+      <w:bookmarkStart w:id="6" w:name="_Toc18316486"/>
+      <w:r>
+        <w:rPr>
+          <w:b/>
+        </w:rPr>
+        <w:t>Uploading to WikiJS</w:t>
+      </w:r>
+      <w:bookmarkEnd w:id="6"/>
+    </w:p>
+    <w:p>
+      <w:pPr>
+        <w:pStyle w:val="Heading2"/>
+      </w:pPr>
+      <w:bookmarkStart w:id="7" w:name="_Toc18316487"/>
+      <w:r>
+        <w:t>Creating a new page</w:t>
+      </w:r>
+      <w:bookmarkEnd w:id="7"/>
+    </w:p>
+    <w:p>
+      <w:r>
+        <w:t xml:space="preserve">The ‘New Page’ button can be found on the top left hand corner of the page. After entering a name for the page, select Markdown as the editor as we are using MD files for the pages. For ease of setting up the page you may use the same name for the page </w:t>
+      </w:r>
+      <w:r>
+        <w:rPr>
+          <w:highlight w:val="yellow"/>
+        </w:rPr>
+        <w:t>Title and Path</w:t>
+      </w:r>
+      <w:r>
+        <w:t>.</w:t>
+      </w:r>
+      <w:r>
+        <w:t xml:space="preserve"> After the page is created, you can paste all the text from the MD file generated from the script. </w:t>
+      </w:r>
+    </w:p>
+    <w:p>
+      <w:pPr>
+        <w:jc w:val="center"/>
+      </w:pPr>
+      <w:r>
+        <w:rPr>
+          <w:noProof/>
+        </w:rPr>
+        <w:drawing>
+          <wp:inline distT="0" distB="0" distL="0" distR="0" wp14:anchorId="37B1BA9C" wp14:editId="3850CDA3">
+            <wp:extent cx="2157849" cy="1783080"/>
+            <wp:effectExtent l="0" t="0" r="0" b="7620"/>
+            <wp:docPr id="6" name="Picture 6"/>
+            <wp:cNvGraphicFramePr>
+              <a:graphicFrameLocks xmlns:a="http://schemas.openxmlformats.org/drawingml/2006/main" noChangeAspect="1"/>
+            </wp:cNvGraphicFramePr>
+            <a:graphic xmlns:a="http://schemas.openxmlformats.org/drawingml/2006/main">
+              <a:graphicData uri="http://schemas.openxmlformats.org/drawingml/2006/picture">
+                <pic:pic xmlns:pic="http://schemas.openxmlformats.org/drawingml/2006/picture">
+                  <pic:nvPicPr>
+                    <pic:cNvPr id="0" name="Picture 1"/>
+                    <pic:cNvPicPr>
+                      <a:picLocks noChangeAspect="1" noChangeArrowheads="1"/>
+                    </pic:cNvPicPr>
+                  </pic:nvPicPr>
+                  <pic:blipFill>
+                    <a:blip r:embed="rId16" cstate="print">
+                      <a:extLst>
+                        <a:ext uri="{28A0092B-C50C-407E-A947-70E740481C1C}">
+                          <a14:useLocalDpi xmlns:a14="http://schemas.microsoft.com/office/drawing/2010/main" val="0"/>
+                        </a:ext>
+                      </a:extLst>
+                    </a:blip>
+                    <a:srcRect/>
+                    <a:stretch>
+                      <a:fillRect/>
+                    </a:stretch>
+                  </pic:blipFill>
+                  <pic:spPr bwMode="auto">
+                    <a:xfrm>
+                      <a:off x="0" y="0"/>
+                      <a:ext cx="2169813" cy="1792966"/>
+                    </a:xfrm>
+                    <a:prstGeom prst="rect">
+                      <a:avLst/>
+                    </a:prstGeom>
+                    <a:noFill/>
+                    <a:ln>
+                      <a:noFill/>
+                    </a:ln>
+                  </pic:spPr>
+                </pic:pic>
+              </a:graphicData>
+            </a:graphic>
+          </wp:inline>
+        </w:drawing>
+      </w:r>
+      <w:r>
+        <w:rPr>
+          <w:noProof/>
+        </w:rPr>
+        <w:drawing>
+          <wp:inline distT="0" distB="0" distL="0" distR="0" wp14:anchorId="0EEDAD53" wp14:editId="4F1F0B17">
+            <wp:extent cx="3284220" cy="1781059"/>
+            <wp:effectExtent l="0" t="0" r="0" b="0"/>
+            <wp:docPr id="7" name="Picture 7"/>
+            <wp:cNvGraphicFramePr>
+              <a:graphicFrameLocks xmlns:a="http://schemas.openxmlformats.org/drawingml/2006/main" noChangeAspect="1"/>
+            </wp:cNvGraphicFramePr>
+            <a:graphic xmlns:a="http://schemas.openxmlformats.org/drawingml/2006/main">
+              <a:graphicData uri="http://schemas.openxmlformats.org/drawingml/2006/picture">
+                <pic:pic xmlns:pic="http://schemas.openxmlformats.org/drawingml/2006/picture">
+                  <pic:nvPicPr>
+                    <pic:cNvPr id="0" name="Picture 2"/>
+                    <pic:cNvPicPr>
+                      <a:picLocks noChangeAspect="1" noChangeArrowheads="1"/>
+                    </pic:cNvPicPr>
+                  </pic:nvPicPr>
+                  <pic:blipFill>
+                    <a:blip r:embed="rId17" cstate="print">
+                      <a:extLst>
+                        <a:ext uri="{28A0092B-C50C-407E-A947-70E740481C1C}">
+                          <a14:useLocalDpi xmlns:a14="http://schemas.microsoft.com/office/drawing/2010/main" val="0"/>
+                        </a:ext>
+                      </a:extLst>
+                    </a:blip>
+                    <a:srcRect/>
+                    <a:stretch>
+                      <a:fillRect/>
+                    </a:stretch>
+                  </pic:blipFill>
+                  <pic:spPr bwMode="auto">
+                    <a:xfrm>
+                      <a:off x="0" y="0"/>
+                      <a:ext cx="3304666" cy="1792147"/>
+                    </a:xfrm>
+                    <a:prstGeom prst="rect">
+                      <a:avLst/>
+                    </a:prstGeom>
+                    <a:noFill/>
+                    <a:ln>
+                      <a:noFill/>
+                    </a:ln>
+                  </pic:spPr>
+                </pic:pic>
+              </a:graphicData>
+            </a:graphic>
+          </wp:inline>
+        </w:drawing>
+      </w:r>
+    </w:p>
+    <w:p>
+      <w:pPr>
+        <w:jc w:val="center"/>
+        <w:rPr>
+          <w:i/>
+        </w:rPr>
+      </w:pPr>
+      <w:r>
+        <w:rPr>
+          <w:i/>
+        </w:rPr>
+        <w:t>Creating a new page</w:t>
+      </w:r>
+    </w:p>
+    <w:p>
+      <w:pPr>
+        <w:jc w:val="center"/>
+      </w:pPr>
+      <w:r>
+        <w:rPr>
+          <w:noProof/>
+        </w:rPr>
+        <w:drawing>
+          <wp:inline distT="0" distB="0" distL="0" distR="0" wp14:anchorId="74F94533" wp14:editId="19E0992F">
+            <wp:extent cx="4907280" cy="2000660"/>
+            <wp:effectExtent l="0" t="0" r="7620" b="0"/>
+            <wp:docPr id="8" name="Picture 8"/>
+            <wp:cNvGraphicFramePr>
+              <a:graphicFrameLocks xmlns:a="http://schemas.openxmlformats.org/drawingml/2006/main" noChangeAspect="1"/>
+            </wp:cNvGraphicFramePr>
+            <a:graphic xmlns:a="http://schemas.openxmlformats.org/drawingml/2006/main">
+              <a:graphicData uri="http://schemas.openxmlformats.org/drawingml/2006/picture">
+                <pic:pic xmlns:pic="http://schemas.openxmlformats.org/drawingml/2006/picture">
+                  <pic:nvPicPr>
+                    <pic:cNvPr id="0" name="Picture 3"/>
+                    <pic:cNvPicPr>
+                      <a:picLocks noChangeAspect="1" noChangeArrowheads="1"/>
+                    </pic:cNvPicPr>
+                  </pic:nvPicPr>
+                  <pic:blipFill>
+                    <a:blip r:embed="rId18" cstate="print">
+                      <a:extLst>
+                        <a:ext uri="{28A0092B-C50C-407E-A947-70E740481C1C}">
+                          <a14:useLocalDpi xmlns:a14="http://schemas.microsoft.com/office/drawing/2010/main" val="0"/>
+                        </a:ext>
+                      </a:extLst>
+                    </a:blip>
+                    <a:srcRect/>
+                    <a:stretch>
+                      <a:fillRect/>
+                    </a:stretch>
+                  </pic:blipFill>
+                  <pic:spPr bwMode="auto">
+                    <a:xfrm>
+                      <a:off x="0" y="0"/>
+                      <a:ext cx="4925548" cy="2008108"/>
+                    </a:xfrm>
+                    <a:prstGeom prst="rect">
+                      <a:avLst/>
+                    </a:prstGeom>
+                    <a:noFill/>
+                    <a:ln>
+                      <a:noFill/>
+                    </a:ln>
+                  </pic:spPr>
+                </pic:pic>
+              </a:graphicData>
+            </a:graphic>
+          </wp:inline>
+        </w:drawing>
+      </w:r>
+    </w:p>
+    <w:p>
+      <w:pPr>
+        <w:jc w:val="center"/>
+        <w:rPr>
+          <w:i/>
+        </w:rPr>
+      </w:pPr>
+      <w:r>
+        <w:rPr>
+          <w:i/>
+        </w:rPr>
+        <w:t>Setting page title and path</w:t>
+      </w:r>
+    </w:p>
+    <w:p>
+      <w:pPr>
+        <w:rPr>
+          <w:i/>
+        </w:rPr>
+      </w:pPr>
+      <w:r>
+        <w:rPr>
+          <w:i/>
+        </w:rPr>
+        <w:br w:type="page"/>
+      </w:r>
+    </w:p>
+    <w:p>
+      <w:pPr>
+        <w:pStyle w:val="Heading2"/>
+      </w:pPr>
+      <w:bookmarkStart w:id="8" w:name="_Toc18316488"/>
+      <w:r>
+        <w:lastRenderedPageBreak/>
+        <w:t>Creating a navigation tab</w:t>
+      </w:r>
+      <w:bookmarkEnd w:id="8"/>
+    </w:p>
+    <w:p>
+      <w:r>
+        <w:t>After the page has been created, you will realize that the page does not appear on the navigation bar on the left. Select the cog icon to add a new tab in the setting.</w:t>
+      </w:r>
+    </w:p>
+    <w:p>
+      <w:pPr>
+        <w:jc w:val="center"/>
+      </w:pPr>
+      <w:r>
+        <w:rPr>
+          <w:noProof/>
+        </w:rPr>
+        <w:drawing>
+          <wp:inline distT="0" distB="0" distL="0" distR="0">
+            <wp:extent cx="5935980" cy="1463040"/>
+            <wp:effectExtent l="0" t="0" r="7620" b="3810"/>
+            <wp:docPr id="11" name="Picture 11"/>
+            <wp:cNvGraphicFramePr>
+              <a:graphicFrameLocks xmlns:a="http://schemas.openxmlformats.org/drawingml/2006/main" noChangeAspect="1"/>
+            </wp:cNvGraphicFramePr>
+            <a:graphic xmlns:a="http://schemas.openxmlformats.org/drawingml/2006/main">
+              <a:graphicData uri="http://schemas.openxmlformats.org/drawingml/2006/picture">
+                <pic:pic xmlns:pic="http://schemas.openxmlformats.org/drawingml/2006/picture">
+                  <pic:nvPicPr>
+                    <pic:cNvPr id="0" name="Picture 6"/>
+                    <pic:cNvPicPr>
+                      <a:picLocks noChangeAspect="1" noChangeArrowheads="1"/>
+                    </pic:cNvPicPr>
+                  </pic:nvPicPr>
+                  <pic:blipFill>
+                    <a:blip r:embed="rId19" cstate="print">
+                      <a:extLst>
+                        <a:ext uri="{28A0092B-C50C-407E-A947-70E740481C1C}">
+                          <a14:useLocalDpi xmlns:a14="http://schemas.microsoft.com/office/drawing/2010/main" val="0"/>
+                        </a:ext>
+                      </a:extLst>
+                    </a:blip>
+                    <a:srcRect/>
+                    <a:stretch>
+                      <a:fillRect/>
+                    </a:stretch>
+                  </pic:blipFill>
+                  <pic:spPr bwMode="auto">
+                    <a:xfrm>
+                      <a:off x="0" y="0"/>
+                      <a:ext cx="5935980" cy="1463040"/>
+                    </a:xfrm>
+                    <a:prstGeom prst="rect">
+                      <a:avLst/>
+                    </a:prstGeom>
+                    <a:noFill/>
+                    <a:ln>
+                      <a:noFill/>
+                    </a:ln>
+                  </pic:spPr>
+                </pic:pic>
+              </a:graphicData>
+            </a:graphic>
+          </wp:inline>
+        </w:drawing>
+      </w:r>
+    </w:p>
+    <w:p>
+      <w:r>
+        <w:t xml:space="preserve">Select Navigation and then add a new link in the navigation tab. Select Internal Path/External Link to specify the page you wish to link this label to. Remember the Page URL which you have set in the previous step, which in the above example was “Test”. Remember to click on </w:t>
+      </w:r>
+      <w:r>
+        <w:rPr>
+          <w:highlight w:val="yellow"/>
+        </w:rPr>
+        <w:t>Apply</w:t>
+      </w:r>
+      <w:r>
+        <w:t xml:space="preserve"> once you are done and you should see the changes showing up on your homepage.</w:t>
+      </w:r>
+      <w:bookmarkStart w:id="9" w:name="_GoBack"/>
+      <w:bookmarkEnd w:id="9"/>
+    </w:p>
+    <w:p>
+      <w:pPr>
+        <w:jc w:val="center"/>
+      </w:pPr>
+      <w:r>
+        <w:rPr>
+          <w:noProof/>
+        </w:rPr>
+        <w:drawing>
+          <wp:inline distT="0" distB="0" distL="0" distR="0">
+            <wp:extent cx="5935980" cy="2750820"/>
+            <wp:effectExtent l="0" t="0" r="7620" b="0"/>
+            <wp:docPr id="12" name="Picture 12"/>
+            <wp:cNvGraphicFramePr>
+              <a:graphicFrameLocks xmlns:a="http://schemas.openxmlformats.org/drawingml/2006/main" noChangeAspect="1"/>
+            </wp:cNvGraphicFramePr>
+            <a:graphic xmlns:a="http://schemas.openxmlformats.org/drawingml/2006/main">
+              <a:graphicData uri="http://schemas.openxmlformats.org/drawingml/2006/picture">
+                <pic:pic xmlns:pic="http://schemas.openxmlformats.org/drawingml/2006/picture">
+                  <pic:nvPicPr>
+                    <pic:cNvPr id="0" name="Picture 7"/>
+                    <pic:cNvPicPr>
+                      <a:picLocks noChangeAspect="1" noChangeArrowheads="1"/>
+                    </pic:cNvPicPr>
+                  </pic:nvPicPr>
+                  <pic:blipFill>
+                    <a:blip r:embed="rId20" cstate="print">
+                      <a:extLst>
+                        <a:ext uri="{28A0092B-C50C-407E-A947-70E740481C1C}">
+                          <a14:useLocalDpi xmlns:a14="http://schemas.microsoft.com/office/drawing/2010/main" val="0"/>
+                        </a:ext>
+                      </a:extLst>
+                    </a:blip>
+                    <a:srcRect/>
+                    <a:stretch>
+                      <a:fillRect/>
+                    </a:stretch>
+                  </pic:blipFill>
+                  <pic:spPr bwMode="auto">
+                    <a:xfrm>
+                      <a:off x="0" y="0"/>
+                      <a:ext cx="5935980" cy="2750820"/>
+                    </a:xfrm>
+                    <a:prstGeom prst="rect">
+                      <a:avLst/>
+                    </a:prstGeom>
+                    <a:noFill/>
+                    <a:ln>
+                      <a:noFill/>
+                    </a:ln>
+                  </pic:spPr>
+                </pic:pic>
+              </a:graphicData>
+            </a:graphic>
+          </wp:inline>
+        </w:drawing>
+      </w:r>
     </w:p>
     <w:sectPr>
       <w:pgSz w:w="12240" w:h="15840"/>
       <w:pgMar w:top="1440" w:right="1440" w:bottom="1440" w:left="1440" w:header="720" w:footer="720" w:gutter="0"/>
+      <w:pgNumType w:start="0"/>
       <w:cols w:space="720"/>
+      <w:titlePg/>
       <w:docGrid w:linePitch="360"/>
     </w:sectPr>
   </w:body>
@@ -1256,6 +3123,66 @@
       <w:contextualSpacing/>
     </w:pPr>
   </w:style>
+  <w:style w:type="paragraph" w:styleId="TOCHeading">
+    <w:name w:val="TOC Heading"/>
+    <w:basedOn w:val="Heading1"/>
+    <w:next w:val="Normal"/>
+    <w:uiPriority w:val="39"/>
+    <w:unhideWhenUsed/>
+    <w:qFormat/>
+    <w:rsid w:val="00F53D5B"/>
+    <w:pPr>
+      <w:outlineLvl w:val="9"/>
+    </w:pPr>
+  </w:style>
+  <w:style w:type="paragraph" w:styleId="TOC1">
+    <w:name w:val="toc 1"/>
+    <w:basedOn w:val="Normal"/>
+    <w:next w:val="Normal"/>
+    <w:autoRedefine/>
+    <w:uiPriority w:val="39"/>
+    <w:unhideWhenUsed/>
+    <w:rsid w:val="00F53D5B"/>
+    <w:pPr>
+      <w:spacing w:after="100"/>
+    </w:pPr>
+  </w:style>
+  <w:style w:type="paragraph" w:styleId="TOC2">
+    <w:name w:val="toc 2"/>
+    <w:basedOn w:val="Normal"/>
+    <w:next w:val="Normal"/>
+    <w:autoRedefine/>
+    <w:uiPriority w:val="39"/>
+    <w:unhideWhenUsed/>
+    <w:rsid w:val="00F53D5B"/>
+    <w:pPr>
+      <w:spacing w:after="100"/>
+      <w:ind w:left="220"/>
+    </w:pPr>
+  </w:style>
+  <w:style w:type="paragraph" w:styleId="NoSpacing">
+    <w:name w:val="No Spacing"/>
+    <w:link w:val="NoSpacingChar"/>
+    <w:uiPriority w:val="1"/>
+    <w:qFormat/>
+    <w:rsid w:val="00F53D5B"/>
+    <w:pPr>
+      <w:spacing w:after="0" w:line="240" w:lineRule="auto"/>
+    </w:pPr>
+    <w:rPr>
+      <w:rFonts w:eastAsiaTheme="minorEastAsia"/>
+    </w:rPr>
+  </w:style>
+  <w:style w:type="character" w:customStyle="1" w:styleId="NoSpacingChar">
+    <w:name w:val="No Spacing Char"/>
+    <w:basedOn w:val="DefaultParagraphFont"/>
+    <w:link w:val="NoSpacing"/>
+    <w:uiPriority w:val="1"/>
+    <w:rsid w:val="00F53D5B"/>
+    <w:rPr>
+      <w:rFonts w:eastAsiaTheme="minorEastAsia"/>
+    </w:rPr>
+  </w:style>
 </w:styles>
 </file>
 
@@ -1518,4 +3445,16 @@
     </a:ext>
   </a:extLst>
 </a:theme>
+</file>
+
+<file path=customXml/item1.xml><?xml version="1.0" encoding="utf-8"?>
+<b:Sources xmlns:b="http://schemas.openxmlformats.org/officeDocument/2006/bibliography" xmlns="http://schemas.openxmlformats.org/officeDocument/2006/bibliography" SelectedStyle="\APASixthEditionOfficeOnline.xsl" StyleName="APA" Version="6"/>
+</file>
+
+<file path=customXml/itemProps1.xml><?xml version="1.0" encoding="utf-8"?>
+<ds:datastoreItem xmlns:ds="http://schemas.openxmlformats.org/officeDocument/2006/customXml" ds:itemID="{D593F132-AC05-4552-A954-58F19FBC3B5D}">
+  <ds:schemaRefs>
+    <ds:schemaRef ds:uri="http://schemas.openxmlformats.org/officeDocument/2006/bibliography"/>
+  </ds:schemaRefs>
+</ds:datastoreItem>
 </file>
</xml_diff>

<commit_message>
Updated cleanup codes & guide
1. Guide now includes downloading of anaconda navigator and its following components of creating environment
2. MD cleanup now includes additional use cases
</commit_message>
<xml_diff>
--- a/Guide to merge MD.docx
+++ b/Guide to merge MD.docx
@@ -363,6 +363,7 @@
                                   <w:dataBinding w:prefixMappings="xmlns:ns0='http://purl.org/dc/elements/1.1/' xmlns:ns1='http://schemas.openxmlformats.org/package/2006/metadata/core-properties' " w:xpath="/ns1:coreProperties[1]/ns0:creator[1]" w:storeItemID="{6C3C8BC8-F283-45AE-878A-BAB7291924A1}"/>
                                   <w:text/>
                                 </w:sdtPr>
+                                <w:sdtEndPr/>
                                 <w:sdtContent>
                                   <w:p>
                                     <w:pPr>
@@ -409,6 +410,7 @@
                                     <w:dataBinding w:prefixMappings="xmlns:ns0='http://schemas.microsoft.com/office/2006/coverPageProps' " w:xpath="/ns0:CoverPageProperties[1]/ns0:CompanyEmail[1]" w:storeItemID="{55AF091B-3C7A-41E3-B477-F2FDAA23CFDA}"/>
                                     <w:text/>
                                   </w:sdtPr>
+                                  <w:sdtEndPr/>
                                   <w:sdtContent>
                                     <w:r>
                                       <w:rPr>
@@ -463,6 +465,7 @@
                             <w:dataBinding w:prefixMappings="xmlns:ns0='http://purl.org/dc/elements/1.1/' xmlns:ns1='http://schemas.openxmlformats.org/package/2006/metadata/core-properties' " w:xpath="/ns1:coreProperties[1]/ns0:creator[1]" w:storeItemID="{6C3C8BC8-F283-45AE-878A-BAB7291924A1}"/>
                             <w:text/>
                           </w:sdtPr>
+                          <w:sdtEndPr/>
                           <w:sdtContent>
                             <w:p>
                               <w:pPr>
@@ -509,6 +512,7 @@
                               <w:dataBinding w:prefixMappings="xmlns:ns0='http://schemas.microsoft.com/office/2006/coverPageProps' " w:xpath="/ns0:CoverPageProperties[1]/ns0:CompanyEmail[1]" w:storeItemID="{55AF091B-3C7A-41E3-B477-F2FDAA23CFDA}"/>
                               <w:text/>
                             </w:sdtPr>
+                            <w:sdtEndPr/>
                             <w:sdtContent>
                               <w:r>
                                 <w:rPr>
@@ -615,6 +619,7 @@
                                     <w:dataBinding w:prefixMappings="xmlns:ns0='http://purl.org/dc/elements/1.1/' xmlns:ns1='http://schemas.openxmlformats.org/package/2006/metadata/core-properties' " w:xpath="/ns1:coreProperties[1]/ns0:title[1]" w:storeItemID="{6C3C8BC8-F283-45AE-878A-BAB7291924A1}"/>
                                     <w:text w:multiLine="1"/>
                                   </w:sdtPr>
+                                  <w:sdtEndPr/>
                                   <w:sdtContent>
                                     <w:r>
                                       <w:rPr>
@@ -641,6 +646,7 @@
                                   <w:dataBinding w:prefixMappings="xmlns:ns0='http://purl.org/dc/elements/1.1/' xmlns:ns1='http://schemas.openxmlformats.org/package/2006/metadata/core-properties' " w:xpath="/ns1:coreProperties[1]/ns0:subject[1]" w:storeItemID="{6C3C8BC8-F283-45AE-878A-BAB7291924A1}"/>
                                   <w:text/>
                                 </w:sdtPr>
+                                <w:sdtEndPr/>
                                 <w:sdtContent>
                                   <w:p>
                                     <w:pPr>
@@ -711,6 +717,7 @@
                               <w:dataBinding w:prefixMappings="xmlns:ns0='http://purl.org/dc/elements/1.1/' xmlns:ns1='http://schemas.openxmlformats.org/package/2006/metadata/core-properties' " w:xpath="/ns1:coreProperties[1]/ns0:title[1]" w:storeItemID="{6C3C8BC8-F283-45AE-878A-BAB7291924A1}"/>
                               <w:text w:multiLine="1"/>
                             </w:sdtPr>
+                            <w:sdtEndPr/>
                             <w:sdtContent>
                               <w:r>
                                 <w:rPr>
@@ -737,6 +744,7 @@
                             <w:dataBinding w:prefixMappings="xmlns:ns0='http://purl.org/dc/elements/1.1/' xmlns:ns1='http://schemas.openxmlformats.org/package/2006/metadata/core-properties' " w:xpath="/ns1:coreProperties[1]/ns0:subject[1]" w:storeItemID="{6C3C8BC8-F283-45AE-878A-BAB7291924A1}"/>
                             <w:text/>
                           </w:sdtPr>
+                          <w:sdtEndPr/>
                           <w:sdtContent>
                             <w:p>
                               <w:pPr>
@@ -789,6 +797,12 @@
     </w:sdt>
     <w:sdt>
       <w:sdtPr>
+        <w:rPr>
+          <w:rFonts w:asciiTheme="minorHAnsi" w:eastAsiaTheme="minorHAnsi" w:hAnsiTheme="minorHAnsi" w:cstheme="minorBidi"/>
+          <w:color w:val="auto"/>
+          <w:sz w:val="22"/>
+          <w:szCs w:val="22"/>
+        </w:rPr>
         <w:id w:val="-1689440899"/>
         <w:docPartObj>
           <w:docPartGallery w:val="Table of Contents"/>
@@ -797,13 +811,9 @@
       </w:sdtPr>
       <w:sdtEndPr>
         <w:rPr>
-          <w:rFonts w:asciiTheme="minorHAnsi" w:eastAsiaTheme="minorHAnsi" w:hAnsiTheme="minorHAnsi" w:cstheme="minorBidi"/>
           <w:b/>
           <w:bCs/>
           <w:noProof/>
-          <w:color w:val="auto"/>
-          <w:sz w:val="22"/>
-          <w:szCs w:val="22"/>
         </w:rPr>
       </w:sdtEndPr>
       <w:sdtContent>
@@ -835,14 +845,14 @@
           <w:r>
             <w:fldChar w:fldCharType="separate"/>
           </w:r>
-          <w:hyperlink w:anchor="_Toc18316480" w:history="1">
+          <w:hyperlink w:anchor="_Toc24013816" w:history="1">
             <w:r>
               <w:rPr>
                 <w:rStyle w:val="Hyperlink"/>
                 <w:b/>
                 <w:noProof/>
               </w:rPr>
-              <w:t>MarkdownTools2</w:t>
+              <w:t>Anaconda Navigator</w:t>
             </w:r>
             <w:r>
               <w:rPr>
@@ -863,7 +873,7 @@
                 <w:noProof/>
                 <w:webHidden/>
               </w:rPr>
-              <w:instrText xml:space="preserve"> PAGEREF _Toc18316480 \h </w:instrText>
+              <w:instrText xml:space="preserve"> PAGEREF _Toc24013816 \h </w:instrText>
             </w:r>
             <w:r>
               <w:rPr>
@@ -905,13 +915,13 @@
               <w:noProof/>
             </w:rPr>
           </w:pPr>
-          <w:hyperlink w:anchor="_Toc18316481" w:history="1">
+          <w:hyperlink w:anchor="_Toc24013817" w:history="1">
             <w:r>
               <w:rPr>
                 <w:rStyle w:val="Hyperlink"/>
                 <w:noProof/>
               </w:rPr>
-              <w:t>Downloading package</w:t>
+              <w:t>Download</w:t>
             </w:r>
             <w:r>
               <w:rPr>
@@ -932,7 +942,76 @@
                 <w:noProof/>
                 <w:webHidden/>
               </w:rPr>
-              <w:instrText xml:space="preserve"> PAGEREF _Toc18316481 \h </w:instrText>
+              <w:instrText xml:space="preserve"> PAGEREF _Toc24013817 \h </w:instrText>
+            </w:r>
+            <w:r>
+              <w:rPr>
+                <w:noProof/>
+                <w:webHidden/>
+              </w:rPr>
+            </w:r>
+            <w:r>
+              <w:rPr>
+                <w:noProof/>
+                <w:webHidden/>
+              </w:rPr>
+              <w:fldChar w:fldCharType="separate"/>
+            </w:r>
+            <w:r>
+              <w:rPr>
+                <w:noProof/>
+                <w:webHidden/>
+              </w:rPr>
+              <w:t>2</w:t>
+            </w:r>
+            <w:r>
+              <w:rPr>
+                <w:noProof/>
+                <w:webHidden/>
+              </w:rPr>
+              <w:fldChar w:fldCharType="end"/>
+            </w:r>
+          </w:hyperlink>
+        </w:p>
+        <w:p>
+          <w:pPr>
+            <w:pStyle w:val="TOC2"/>
+            <w:tabs>
+              <w:tab w:val="right" w:leader="dot" w:pos="9350"/>
+            </w:tabs>
+            <w:rPr>
+              <w:rFonts w:eastAsiaTheme="minorEastAsia"/>
+              <w:noProof/>
+            </w:rPr>
+          </w:pPr>
+          <w:hyperlink w:anchor="_Toc24013818" w:history="1">
+            <w:r>
+              <w:rPr>
+                <w:rStyle w:val="Hyperlink"/>
+                <w:noProof/>
+              </w:rPr>
+              <w:t>Setting up new environment</w:t>
+            </w:r>
+            <w:r>
+              <w:rPr>
+                <w:noProof/>
+                <w:webHidden/>
+              </w:rPr>
+              <w:tab/>
+            </w:r>
+            <w:r>
+              <w:rPr>
+                <w:noProof/>
+                <w:webHidden/>
+              </w:rPr>
+              <w:fldChar w:fldCharType="begin"/>
+            </w:r>
+            <w:r>
+              <w:rPr>
+                <w:noProof/>
+                <w:webHidden/>
+              </w:rPr>
+              <w:instrText xml:space="preserve"> PAGEREF _Toc24013818 \h </w:instrText>
             </w:r>
             <w:r>
               <w:rPr>
@@ -974,14 +1053,14 @@
               <w:noProof/>
             </w:rPr>
           </w:pPr>
-          <w:hyperlink w:anchor="_Toc18316482" w:history="1">
+          <w:hyperlink w:anchor="_Toc24013819" w:history="1">
             <w:r>
               <w:rPr>
                 <w:rStyle w:val="Hyperlink"/>
                 <w:b/>
                 <w:noProof/>
               </w:rPr>
-              <w:t>Merging MD files</w:t>
+              <w:t>MarkdownTools2</w:t>
             </w:r>
             <w:r>
               <w:rPr>
@@ -1002,7 +1081,7 @@
                 <w:noProof/>
                 <w:webHidden/>
               </w:rPr>
-              <w:instrText xml:space="preserve"> PAGEREF _Toc18316482 \h </w:instrText>
+              <w:instrText xml:space="preserve"> PAGEREF _Toc24013819 \h </w:instrText>
             </w:r>
             <w:r>
               <w:rPr>
@@ -1022,7 +1101,76 @@
                 <w:noProof/>
                 <w:webHidden/>
               </w:rPr>
-              <w:t>2</w:t>
+              <w:t>3</w:t>
+            </w:r>
+            <w:r>
+              <w:rPr>
+                <w:noProof/>
+                <w:webHidden/>
+              </w:rPr>
+              <w:fldChar w:fldCharType="end"/>
+            </w:r>
+          </w:hyperlink>
+        </w:p>
+        <w:p>
+          <w:pPr>
+            <w:pStyle w:val="TOC2"/>
+            <w:tabs>
+              <w:tab w:val="right" w:leader="dot" w:pos="9350"/>
+            </w:tabs>
+            <w:rPr>
+              <w:rFonts w:eastAsiaTheme="minorEastAsia"/>
+              <w:noProof/>
+            </w:rPr>
+          </w:pPr>
+          <w:hyperlink w:anchor="_Toc24013820" w:history="1">
+            <w:r>
+              <w:rPr>
+                <w:rStyle w:val="Hyperlink"/>
+                <w:noProof/>
+              </w:rPr>
+              <w:t>Downloading package</w:t>
+            </w:r>
+            <w:r>
+              <w:rPr>
+                <w:noProof/>
+                <w:webHidden/>
+              </w:rPr>
+              <w:tab/>
+            </w:r>
+            <w:r>
+              <w:rPr>
+                <w:noProof/>
+                <w:webHidden/>
+              </w:rPr>
+              <w:fldChar w:fldCharType="begin"/>
+            </w:r>
+            <w:r>
+              <w:rPr>
+                <w:noProof/>
+                <w:webHidden/>
+              </w:rPr>
+              <w:instrText xml:space="preserve"> PAGEREF _Toc24013820 \h </w:instrText>
+            </w:r>
+            <w:r>
+              <w:rPr>
+                <w:noProof/>
+                <w:webHidden/>
+              </w:rPr>
+            </w:r>
+            <w:r>
+              <w:rPr>
+                <w:noProof/>
+                <w:webHidden/>
+              </w:rPr>
+              <w:fldChar w:fldCharType="separate"/>
+            </w:r>
+            <w:r>
+              <w:rPr>
+                <w:noProof/>
+                <w:webHidden/>
+              </w:rPr>
+              <w:t>3</w:t>
             </w:r>
             <w:r>
               <w:rPr>
@@ -1044,14 +1192,14 @@
               <w:noProof/>
             </w:rPr>
           </w:pPr>
-          <w:hyperlink w:anchor="_Toc18316483" w:history="1">
+          <w:hyperlink w:anchor="_Toc24013821" w:history="1">
             <w:r>
               <w:rPr>
                 <w:rStyle w:val="Hyperlink"/>
                 <w:b/>
                 <w:noProof/>
               </w:rPr>
-              <w:t>Executing script</w:t>
+              <w:t>Convert PDF to Markdown (MD)</w:t>
             </w:r>
             <w:r>
               <w:rPr>
@@ -1072,7 +1220,7 @@
                 <w:noProof/>
                 <w:webHidden/>
               </w:rPr>
-              <w:instrText xml:space="preserve"> PAGEREF _Toc18316483 \h </w:instrText>
+              <w:instrText xml:space="preserve"> PAGEREF _Toc24013821 \h </w:instrText>
             </w:r>
             <w:r>
               <w:rPr>
@@ -1092,7 +1240,7 @@
                 <w:noProof/>
                 <w:webHidden/>
               </w:rPr>
-              <w:t>3</w:t>
+              <w:t>5</w:t>
             </w:r>
             <w:r>
               <w:rPr>
@@ -1114,14 +1262,14 @@
               <w:noProof/>
             </w:rPr>
           </w:pPr>
-          <w:hyperlink w:anchor="_Toc18316484" w:history="1">
+          <w:hyperlink w:anchor="_Toc24013822" w:history="1">
             <w:r>
               <w:rPr>
                 <w:rStyle w:val="Hyperlink"/>
                 <w:b/>
                 <w:noProof/>
               </w:rPr>
-              <w:t>Logging into WikiJS</w:t>
+              <w:t>Merging MD files</w:t>
             </w:r>
             <w:r>
               <w:rPr>
@@ -1142,7 +1290,7 @@
                 <w:noProof/>
                 <w:webHidden/>
               </w:rPr>
-              <w:instrText xml:space="preserve"> PAGEREF _Toc18316484 \h </w:instrText>
+              <w:instrText xml:space="preserve"> PAGEREF _Toc24013822 \h </w:instrText>
             </w:r>
             <w:r>
               <w:rPr>
@@ -1162,7 +1310,7 @@
                 <w:noProof/>
                 <w:webHidden/>
               </w:rPr>
-              <w:t>3</w:t>
+              <w:t>7</w:t>
             </w:r>
             <w:r>
               <w:rPr>
@@ -1184,14 +1332,14 @@
               <w:noProof/>
             </w:rPr>
           </w:pPr>
-          <w:hyperlink w:anchor="_Toc18316485" w:history="1">
+          <w:hyperlink w:anchor="_Toc24013823" w:history="1">
             <w:r>
               <w:rPr>
                 <w:rStyle w:val="Hyperlink"/>
                 <w:b/>
                 <w:noProof/>
               </w:rPr>
-              <w:t>WikiJS</w:t>
+              <w:t>Executing script to clean up MD</w:t>
             </w:r>
             <w:r>
               <w:rPr>
@@ -1212,7 +1360,7 @@
                 <w:noProof/>
                 <w:webHidden/>
               </w:rPr>
-              <w:instrText xml:space="preserve"> PAGEREF _Toc18316485 \h </w:instrText>
+              <w:instrText xml:space="preserve"> PAGEREF _Toc24013823 \h </w:instrText>
             </w:r>
             <w:r>
               <w:rPr>
@@ -1232,215 +1380,7 @@
                 <w:noProof/>
                 <w:webHidden/>
               </w:rPr>
-              <w:t>4</w:t>
-            </w:r>
-            <w:r>
-              <w:rPr>
-                <w:noProof/>
-                <w:webHidden/>
-              </w:rPr>
-              <w:fldChar w:fldCharType="end"/>
-            </w:r>
-          </w:hyperlink>
-        </w:p>
-        <w:p>
-          <w:pPr>
-            <w:pStyle w:val="TOC1"/>
-            <w:tabs>
-              <w:tab w:val="right" w:leader="dot" w:pos="9350"/>
-            </w:tabs>
-            <w:rPr>
-              <w:rFonts w:eastAsiaTheme="minorEastAsia"/>
-              <w:noProof/>
-            </w:rPr>
-          </w:pPr>
-          <w:hyperlink w:anchor="_Toc18316486" w:history="1">
-            <w:r>
-              <w:rPr>
-                <w:rStyle w:val="Hyperlink"/>
-                <w:b/>
-                <w:noProof/>
-              </w:rPr>
-              <w:t>Uploading to WikiJS</w:t>
-            </w:r>
-            <w:r>
-              <w:rPr>
-                <w:noProof/>
-                <w:webHidden/>
-              </w:rPr>
-              <w:tab/>
-            </w:r>
-            <w:r>
-              <w:rPr>
-                <w:noProof/>
-                <w:webHidden/>
-              </w:rPr>
-              <w:fldChar w:fldCharType="begin"/>
-            </w:r>
-            <w:r>
-              <w:rPr>
-                <w:noProof/>
-                <w:webHidden/>
-              </w:rPr>
-              <w:instrText xml:space="preserve"> PAGEREF _Toc18316486 \h </w:instrText>
-            </w:r>
-            <w:r>
-              <w:rPr>
-                <w:noProof/>
-                <w:webHidden/>
-              </w:rPr>
-            </w:r>
-            <w:r>
-              <w:rPr>
-                <w:noProof/>
-                <w:webHidden/>
-              </w:rPr>
-              <w:fldChar w:fldCharType="separate"/>
-            </w:r>
-            <w:r>
-              <w:rPr>
-                <w:noProof/>
-                <w:webHidden/>
-              </w:rPr>
-              <w:t>4</w:t>
-            </w:r>
-            <w:r>
-              <w:rPr>
-                <w:noProof/>
-                <w:webHidden/>
-              </w:rPr>
-              <w:fldChar w:fldCharType="end"/>
-            </w:r>
-          </w:hyperlink>
-        </w:p>
-        <w:p>
-          <w:pPr>
-            <w:pStyle w:val="TOC2"/>
-            <w:tabs>
-              <w:tab w:val="right" w:leader="dot" w:pos="9350"/>
-            </w:tabs>
-            <w:rPr>
-              <w:rFonts w:eastAsiaTheme="minorEastAsia"/>
-              <w:noProof/>
-            </w:rPr>
-          </w:pPr>
-          <w:hyperlink w:anchor="_Toc18316487" w:history="1">
-            <w:r>
-              <w:rPr>
-                <w:rStyle w:val="Hyperlink"/>
-                <w:noProof/>
-              </w:rPr>
-              <w:t>Creating a new page</w:t>
-            </w:r>
-            <w:r>
-              <w:rPr>
-                <w:noProof/>
-                <w:webHidden/>
-              </w:rPr>
-              <w:tab/>
-            </w:r>
-            <w:r>
-              <w:rPr>
-                <w:noProof/>
-                <w:webHidden/>
-              </w:rPr>
-              <w:fldChar w:fldCharType="begin"/>
-            </w:r>
-            <w:r>
-              <w:rPr>
-                <w:noProof/>
-                <w:webHidden/>
-              </w:rPr>
-              <w:instrText xml:space="preserve"> PAGEREF _Toc18316487 \h </w:instrText>
-            </w:r>
-            <w:r>
-              <w:rPr>
-                <w:noProof/>
-                <w:webHidden/>
-              </w:rPr>
-            </w:r>
-            <w:r>
-              <w:rPr>
-                <w:noProof/>
-                <w:webHidden/>
-              </w:rPr>
-              <w:fldChar w:fldCharType="separate"/>
-            </w:r>
-            <w:r>
-              <w:rPr>
-                <w:noProof/>
-                <w:webHidden/>
-              </w:rPr>
-              <w:t>4</w:t>
-            </w:r>
-            <w:r>
-              <w:rPr>
-                <w:noProof/>
-                <w:webHidden/>
-              </w:rPr>
-              <w:fldChar w:fldCharType="end"/>
-            </w:r>
-          </w:hyperlink>
-        </w:p>
-        <w:p>
-          <w:pPr>
-            <w:pStyle w:val="TOC2"/>
-            <w:tabs>
-              <w:tab w:val="right" w:leader="dot" w:pos="9350"/>
-            </w:tabs>
-            <w:rPr>
-              <w:rFonts w:eastAsiaTheme="minorEastAsia"/>
-              <w:noProof/>
-            </w:rPr>
-          </w:pPr>
-          <w:hyperlink w:anchor="_Toc18316488" w:history="1">
-            <w:r>
-              <w:rPr>
-                <w:rStyle w:val="Hyperlink"/>
-                <w:noProof/>
-              </w:rPr>
-              <w:t>Creating a navigation tab</w:t>
-            </w:r>
-            <w:r>
-              <w:rPr>
-                <w:noProof/>
-                <w:webHidden/>
-              </w:rPr>
-              <w:tab/>
-            </w:r>
-            <w:r>
-              <w:rPr>
-                <w:noProof/>
-                <w:webHidden/>
-              </w:rPr>
-              <w:fldChar w:fldCharType="begin"/>
-            </w:r>
-            <w:r>
-              <w:rPr>
-                <w:noProof/>
-                <w:webHidden/>
-              </w:rPr>
-              <w:instrText xml:space="preserve"> PAGEREF _Toc18316488 \h </w:instrText>
-            </w:r>
-            <w:r>
-              <w:rPr>
-                <w:noProof/>
-                <w:webHidden/>
-              </w:rPr>
-            </w:r>
-            <w:r>
-              <w:rPr>
-                <w:noProof/>
-                <w:webHidden/>
-              </w:rPr>
-              <w:fldChar w:fldCharType="separate"/>
-            </w:r>
-            <w:r>
-              <w:rPr>
-                <w:noProof/>
-                <w:webHidden/>
-              </w:rPr>
-              <w:t>5</w:t>
+              <w:t>8</w:t>
             </w:r>
             <w:r>
               <w:rPr>
@@ -1479,6 +1419,8 @@
         </w:rPr>
         <w:br w:type="page"/>
       </w:r>
+      <w:bookmarkStart w:id="0" w:name="_GoBack"/>
+      <w:bookmarkEnd w:id="0"/>
     </w:p>
     <w:p>
       <w:pPr>
@@ -1487,41 +1429,396 @@
           <w:b/>
         </w:rPr>
       </w:pPr>
-      <w:bookmarkStart w:id="0" w:name="_Toc18316480"/>
+      <w:bookmarkStart w:id="1" w:name="_Toc24013816"/>
       <w:r>
         <w:rPr>
           <w:b/>
         </w:rPr>
         <w:lastRenderedPageBreak/>
-        <w:t>MarkdownTools2</w:t>
-      </w:r>
-      <w:bookmarkEnd w:id="0"/>
+        <w:t>Anaconda Navigator</w:t>
+      </w:r>
+      <w:bookmarkEnd w:id="1"/>
     </w:p>
     <w:p>
       <w:pPr>
         <w:pStyle w:val="Heading2"/>
       </w:pPr>
-      <w:bookmarkStart w:id="1" w:name="_Toc18316481"/>
+      <w:bookmarkStart w:id="2" w:name="_Toc24013817"/>
+      <w:r>
+        <w:t>Download</w:t>
+      </w:r>
+      <w:bookmarkEnd w:id="2"/>
+    </w:p>
+    <w:p>
+      <w:r>
+        <w:t xml:space="preserve">Download Anaconda Navigator from here: </w:t>
+      </w:r>
+      <w:hyperlink r:id="rId10" w:history="1">
+        <w:r>
+          <w:rPr>
+            <w:rStyle w:val="Hyperlink"/>
+          </w:rPr>
+          <w:t>https://www.anaconda.com/distribution/</w:t>
+        </w:r>
+      </w:hyperlink>
+    </w:p>
+    <w:p>
+      <w:pPr>
+        <w:jc w:val="center"/>
+      </w:pPr>
+      <w:r>
+        <w:rPr>
+          <w:noProof/>
+        </w:rPr>
+        <w:drawing>
+          <wp:inline distT="0" distB="0" distL="0" distR="0" wp14:anchorId="373535AB" wp14:editId="0F58BFFC">
+            <wp:extent cx="5036820" cy="1784547"/>
+            <wp:effectExtent l="0" t="0" r="0" b="6350"/>
+            <wp:docPr id="9" name="Picture 9"/>
+            <wp:cNvGraphicFramePr>
+              <a:graphicFrameLocks xmlns:a="http://schemas.openxmlformats.org/drawingml/2006/main" noChangeAspect="1"/>
+            </wp:cNvGraphicFramePr>
+            <a:graphic xmlns:a="http://schemas.openxmlformats.org/drawingml/2006/main">
+              <a:graphicData uri="http://schemas.openxmlformats.org/drawingml/2006/picture">
+                <pic:pic xmlns:pic="http://schemas.openxmlformats.org/drawingml/2006/picture">
+                  <pic:nvPicPr>
+                    <pic:cNvPr id="0" name="Picture 1"/>
+                    <pic:cNvPicPr>
+                      <a:picLocks noChangeAspect="1" noChangeArrowheads="1"/>
+                    </pic:cNvPicPr>
+                  </pic:nvPicPr>
+                  <pic:blipFill>
+                    <a:blip r:embed="rId11" cstate="print">
+                      <a:extLst>
+                        <a:ext uri="{28A0092B-C50C-407E-A947-70E740481C1C}">
+                          <a14:useLocalDpi xmlns:a14="http://schemas.microsoft.com/office/drawing/2010/main" val="0"/>
+                        </a:ext>
+                      </a:extLst>
+                    </a:blip>
+                    <a:srcRect/>
+                    <a:stretch>
+                      <a:fillRect/>
+                    </a:stretch>
+                  </pic:blipFill>
+                  <pic:spPr bwMode="auto">
+                    <a:xfrm>
+                      <a:off x="0" y="0"/>
+                      <a:ext cx="5046172" cy="1787860"/>
+                    </a:xfrm>
+                    <a:prstGeom prst="rect">
+                      <a:avLst/>
+                    </a:prstGeom>
+                    <a:noFill/>
+                    <a:ln>
+                      <a:noFill/>
+                    </a:ln>
+                  </pic:spPr>
+                </pic:pic>
+              </a:graphicData>
+            </a:graphic>
+          </wp:inline>
+        </w:drawing>
+      </w:r>
+    </w:p>
+    <w:p>
+      <w:pPr>
+        <w:jc w:val="center"/>
+      </w:pPr>
+      <w:r>
+        <w:t>Download the latest version</w:t>
+      </w:r>
+    </w:p>
+    <w:p>
+      <w:r>
+        <w:t xml:space="preserve">Use the default settings and complete the installation. </w:t>
+      </w:r>
+    </w:p>
+    <w:p>
+      <w:pPr>
+        <w:pStyle w:val="Heading2"/>
+      </w:pPr>
+      <w:bookmarkStart w:id="3" w:name="_Toc24013818"/>
+      <w:r>
+        <w:t>Setting up new environment</w:t>
+      </w:r>
+      <w:bookmarkEnd w:id="3"/>
+    </w:p>
+    <w:p>
+      <w:r>
+        <w:t>To set up a new environment, click on environment &gt; create. You may input any name for your environment and select the latest python version which should be 3.7.</w:t>
+      </w:r>
+    </w:p>
+    <w:p>
+      <w:pPr>
+        <w:jc w:val="center"/>
+      </w:pPr>
+      <w:r>
+        <w:rPr>
+          <w:noProof/>
+        </w:rPr>
+        <w:drawing>
+          <wp:inline distT="0" distB="0" distL="0" distR="0" wp14:anchorId="5AC9D85F" wp14:editId="0C7EACB3">
+            <wp:extent cx="5943600" cy="3185160"/>
+            <wp:effectExtent l="0" t="0" r="0" b="0"/>
+            <wp:docPr id="10" name="Picture 10"/>
+            <wp:cNvGraphicFramePr>
+              <a:graphicFrameLocks xmlns:a="http://schemas.openxmlformats.org/drawingml/2006/main" noChangeAspect="1"/>
+            </wp:cNvGraphicFramePr>
+            <a:graphic xmlns:a="http://schemas.openxmlformats.org/drawingml/2006/main">
+              <a:graphicData uri="http://schemas.openxmlformats.org/drawingml/2006/picture">
+                <pic:pic xmlns:pic="http://schemas.openxmlformats.org/drawingml/2006/picture">
+                  <pic:nvPicPr>
+                    <pic:cNvPr id="0" name="Picture 2"/>
+                    <pic:cNvPicPr>
+                      <a:picLocks noChangeAspect="1" noChangeArrowheads="1"/>
+                    </pic:cNvPicPr>
+                  </pic:nvPicPr>
+                  <pic:blipFill>
+                    <a:blip r:embed="rId12" cstate="print">
+                      <a:extLst>
+                        <a:ext uri="{28A0092B-C50C-407E-A947-70E740481C1C}">
+                          <a14:useLocalDpi xmlns:a14="http://schemas.microsoft.com/office/drawing/2010/main" val="0"/>
+                        </a:ext>
+                      </a:extLst>
+                    </a:blip>
+                    <a:srcRect/>
+                    <a:stretch>
+                      <a:fillRect/>
+                    </a:stretch>
+                  </pic:blipFill>
+                  <pic:spPr bwMode="auto">
+                    <a:xfrm>
+                      <a:off x="0" y="0"/>
+                      <a:ext cx="5943600" cy="3185160"/>
+                    </a:xfrm>
+                    <a:prstGeom prst="rect">
+                      <a:avLst/>
+                    </a:prstGeom>
+                    <a:noFill/>
+                    <a:ln>
+                      <a:noFill/>
+                    </a:ln>
+                  </pic:spPr>
+                </pic:pic>
+              </a:graphicData>
+            </a:graphic>
+          </wp:inline>
+        </w:drawing>
+      </w:r>
+      <w:r>
+        <w:br w:type="page"/>
+      </w:r>
+    </w:p>
+    <w:p>
+      <w:pPr>
+        <w:pStyle w:val="Heading1"/>
+        <w:rPr>
+          <w:b/>
+        </w:rPr>
+      </w:pPr>
+      <w:bookmarkStart w:id="4" w:name="_Toc24013819"/>
+      <w:r>
+        <w:rPr>
+          <w:b/>
+        </w:rPr>
+        <w:lastRenderedPageBreak/>
+        <w:t>MarkdownTools2</w:t>
+      </w:r>
+      <w:bookmarkEnd w:id="4"/>
+    </w:p>
+    <w:p>
+      <w:pPr>
+        <w:pStyle w:val="Heading2"/>
+      </w:pPr>
+      <w:bookmarkStart w:id="5" w:name="_Toc24013820"/>
       <w:r>
         <w:t>Downloading package</w:t>
       </w:r>
-      <w:bookmarkEnd w:id="1"/>
+      <w:bookmarkEnd w:id="5"/>
     </w:p>
     <w:p>
       <w:r>
         <w:t xml:space="preserve">MarkdownTools2 will be used to merge all MD </w:t>
       </w:r>
       <w:r>
-        <w:t>files into one single MD file. To install, open Anaconda Navigator and set up a new environment. Then in the terminal enter the following:</w:t>
-      </w:r>
-    </w:p>
-    <w:p>
+        <w:t xml:space="preserve">files into one single MD file. To install, </w:t>
+      </w:r>
+      <w:r>
+        <w:t>look for the arrow key beside your environment and select “Open Terminal”</w:t>
+      </w:r>
+      <w:r>
+        <w:t xml:space="preserve">. </w:t>
+      </w:r>
+    </w:p>
+    <w:p>
+      <w:pPr>
+        <w:jc w:val="center"/>
+      </w:pPr>
       <w:r>
         <w:rPr>
           <w:noProof/>
         </w:rPr>
         <w:drawing>
-          <wp:inline distT="0" distB="0" distL="0" distR="0" wp14:anchorId="28B893F1" wp14:editId="4C104D4E">
+          <wp:inline distT="0" distB="0" distL="0" distR="0" wp14:anchorId="72B40FFD" wp14:editId="00D64943">
+            <wp:extent cx="2840004" cy="2247900"/>
+            <wp:effectExtent l="0" t="0" r="0" b="0"/>
+            <wp:docPr id="13" name="Picture 13"/>
+            <wp:cNvGraphicFramePr>
+              <a:graphicFrameLocks xmlns:a="http://schemas.openxmlformats.org/drawingml/2006/main" noChangeAspect="1"/>
+            </wp:cNvGraphicFramePr>
+            <a:graphic xmlns:a="http://schemas.openxmlformats.org/drawingml/2006/main">
+              <a:graphicData uri="http://schemas.openxmlformats.org/drawingml/2006/picture">
+                <pic:pic xmlns:pic="http://schemas.openxmlformats.org/drawingml/2006/picture">
+                  <pic:nvPicPr>
+                    <pic:cNvPr id="0" name="Picture 3"/>
+                    <pic:cNvPicPr>
+                      <a:picLocks noChangeAspect="1" noChangeArrowheads="1"/>
+                    </pic:cNvPicPr>
+                  </pic:nvPicPr>
+                  <pic:blipFill>
+                    <a:blip r:embed="rId13">
+                      <a:extLst>
+                        <a:ext uri="{28A0092B-C50C-407E-A947-70E740481C1C}">
+                          <a14:useLocalDpi xmlns:a14="http://schemas.microsoft.com/office/drawing/2010/main" val="0"/>
+                        </a:ext>
+                      </a:extLst>
+                    </a:blip>
+                    <a:srcRect/>
+                    <a:stretch>
+                      <a:fillRect/>
+                    </a:stretch>
+                  </pic:blipFill>
+                  <pic:spPr bwMode="auto">
+                    <a:xfrm>
+                      <a:off x="0" y="0"/>
+                      <a:ext cx="2846879" cy="2253341"/>
+                    </a:xfrm>
+                    <a:prstGeom prst="rect">
+                      <a:avLst/>
+                    </a:prstGeom>
+                    <a:noFill/>
+                    <a:ln>
+                      <a:noFill/>
+                    </a:ln>
+                  </pic:spPr>
+                </pic:pic>
+              </a:graphicData>
+            </a:graphic>
+          </wp:inline>
+        </w:drawing>
+      </w:r>
+    </w:p>
+    <w:p>
+      <w:r>
+        <w:t>From the terminal, you will want to go to your working directory</w:t>
+      </w:r>
+      <w:r>
+        <w:t xml:space="preserve"> “MDCleanup”</w:t>
+      </w:r>
+      <w:r>
+        <w:t xml:space="preserve"> by </w:t>
+      </w:r>
+      <w:r>
+        <w:t>typing</w:t>
+      </w:r>
+      <w:r>
+        <w:t xml:space="preserve"> in </w:t>
+      </w:r>
+      <w:r>
+        <w:rPr>
+          <w:i/>
+          <w:highlight w:val="yellow"/>
+        </w:rPr>
+        <w:t>cd …</w:t>
+      </w:r>
+      <w:r>
+        <w:t xml:space="preserve"> where the path can be found by click on the working directory highlighted below.</w:t>
+      </w:r>
+    </w:p>
+    <w:p>
+      <w:r>
+        <w:rPr>
+          <w:b/>
+        </w:rPr>
+        <w:t>Note</w:t>
+      </w:r>
+      <w:r>
+        <w:t>: Do note that you won’t have the exact sam</w:t>
+      </w:r>
+      <w:r>
+        <w:t>e naming convention.</w:t>
+      </w:r>
+    </w:p>
+    <w:p>
+      <w:pPr>
+        <w:jc w:val="center"/>
+      </w:pPr>
+      <w:r>
+        <w:rPr>
+          <w:noProof/>
+        </w:rPr>
+        <w:drawing>
+          <wp:inline distT="0" distB="0" distL="0" distR="0" wp14:anchorId="37C535A1" wp14:editId="23A7345D">
+            <wp:extent cx="5935980" cy="2491740"/>
+            <wp:effectExtent l="0" t="0" r="7620" b="3810"/>
+            <wp:docPr id="15" name="Picture 15"/>
+            <wp:cNvGraphicFramePr>
+              <a:graphicFrameLocks xmlns:a="http://schemas.openxmlformats.org/drawingml/2006/main" noChangeAspect="1"/>
+            </wp:cNvGraphicFramePr>
+            <a:graphic xmlns:a="http://schemas.openxmlformats.org/drawingml/2006/main">
+              <a:graphicData uri="http://schemas.openxmlformats.org/drawingml/2006/picture">
+                <pic:pic xmlns:pic="http://schemas.openxmlformats.org/drawingml/2006/picture">
+                  <pic:nvPicPr>
+                    <pic:cNvPr id="0" name="Picture 5"/>
+                    <pic:cNvPicPr>
+                      <a:picLocks noChangeAspect="1" noChangeArrowheads="1"/>
+                    </pic:cNvPicPr>
+                  </pic:nvPicPr>
+                  <pic:blipFill>
+                    <a:blip r:embed="rId14">
+                      <a:extLst>
+                        <a:ext uri="{28A0092B-C50C-407E-A947-70E740481C1C}">
+                          <a14:useLocalDpi xmlns:a14="http://schemas.microsoft.com/office/drawing/2010/main" val="0"/>
+                        </a:ext>
+                      </a:extLst>
+                    </a:blip>
+                    <a:srcRect/>
+                    <a:stretch>
+                      <a:fillRect/>
+                    </a:stretch>
+                  </pic:blipFill>
+                  <pic:spPr bwMode="auto">
+                    <a:xfrm>
+                      <a:off x="0" y="0"/>
+                      <a:ext cx="5935980" cy="2491740"/>
+                    </a:xfrm>
+                    <a:prstGeom prst="rect">
+                      <a:avLst/>
+                    </a:prstGeom>
+                    <a:noFill/>
+                    <a:ln>
+                      <a:noFill/>
+                    </a:ln>
+                  </pic:spPr>
+                </pic:pic>
+              </a:graphicData>
+            </a:graphic>
+          </wp:inline>
+        </w:drawing>
+      </w:r>
+    </w:p>
+    <w:p>
+      <w:r>
+        <w:t>Then in the terminal enter the following:</w:t>
+      </w:r>
+    </w:p>
+    <w:p>
+      <w:r>
+        <w:rPr>
+          <w:noProof/>
+        </w:rPr>
+        <w:drawing>
+          <wp:inline distT="0" distB="0" distL="0" distR="0" wp14:anchorId="60908EAD" wp14:editId="24BE7A36">
             <wp:extent cx="5943600" cy="346075"/>
             <wp:effectExtent l="0" t="0" r="0" b="0"/>
             <wp:docPr id="1" name="Picture 1"/>
@@ -1536,7 +1833,7 @@
                     <pic:cNvPicPr/>
                   </pic:nvPicPr>
                   <pic:blipFill>
-                    <a:blip r:embed="rId10"/>
+                    <a:blip r:embed="rId15"/>
                     <a:stretch>
                       <a:fillRect/>
                     </a:stretch>
@@ -1570,8 +1867,9 @@
         <w:rPr>
           <w:noProof/>
         </w:rPr>
+        <w:lastRenderedPageBreak/>
         <w:drawing>
-          <wp:inline distT="0" distB="0" distL="0" distR="0" wp14:anchorId="2872917D" wp14:editId="4E442E51">
+          <wp:inline distT="0" distB="0" distL="0" distR="0" wp14:anchorId="3A632AA8" wp14:editId="09683BFC">
             <wp:extent cx="4206240" cy="1097280"/>
             <wp:effectExtent l="0" t="0" r="3810" b="7620"/>
             <wp:docPr id="3" name="Picture 3"/>
@@ -1588,7 +1886,7 @@
                     </pic:cNvPicPr>
                   </pic:nvPicPr>
                   <pic:blipFill>
-                    <a:blip r:embed="rId11">
+                    <a:blip r:embed="rId16">
                       <a:extLst>
                         <a:ext uri="{28A0092B-C50C-407E-A947-70E740481C1C}">
                           <a14:useLocalDpi xmlns:a14="http://schemas.microsoft.com/office/drawing/2010/main" val="0"/>
@@ -1624,7 +1922,7 @@
       <w:r>
         <w:t xml:space="preserve">For the full guide and documentation please visit: </w:t>
       </w:r>
-      <w:hyperlink r:id="rId12" w:history="1">
+      <w:hyperlink r:id="rId17" w:history="1">
         <w:r>
           <w:rPr>
             <w:rStyle w:val="Hyperlink"/>
@@ -1634,31 +1932,365 @@
       </w:hyperlink>
     </w:p>
     <w:p>
+      <w:r>
+        <w:rPr>
+          <w:b/>
+        </w:rPr>
+        <w:br w:type="page"/>
+      </w:r>
+    </w:p>
+    <w:p>
       <w:pPr>
         <w:pStyle w:val="Heading1"/>
         <w:rPr>
           <w:b/>
         </w:rPr>
       </w:pPr>
-      <w:bookmarkStart w:id="2" w:name="_Toc18316482"/>
+      <w:bookmarkStart w:id="6" w:name="_Toc24013821"/>
       <w:r>
         <w:rPr>
           <w:b/>
         </w:rPr>
-        <w:t>Merging MD files</w:t>
-      </w:r>
-      <w:bookmarkEnd w:id="2"/>
-    </w:p>
-    <w:p>
-      <w:r>
-        <w:t xml:space="preserve">In your terminal, go to the folder where the MD files are located. Then enter the following code </w:t>
+        <w:lastRenderedPageBreak/>
+        <w:t>Convert PDF to Markdown (MD)</w:t>
+      </w:r>
+      <w:bookmarkEnd w:id="6"/>
+    </w:p>
+    <w:p>
+      <w:r>
+        <w:t>From the terminal, go to your working directory</w:t>
+      </w:r>
+      <w:r>
+        <w:t xml:space="preserve"> </w:t>
+      </w:r>
+      <w:r>
+        <w:rPr>
+          <w:u w:val="single"/>
+        </w:rPr>
+        <w:t>“PDF to MD”</w:t>
+      </w:r>
+      <w:r>
+        <w:t xml:space="preserve"> by </w:t>
+      </w:r>
+      <w:r>
+        <w:t>typing</w:t>
+      </w:r>
+      <w:r>
+        <w:t xml:space="preserve"> in </w:t>
       </w:r>
       <w:r>
         <w:rPr>
           <w:i/>
           <w:highlight w:val="yellow"/>
         </w:rPr>
-        <w:t>mdmerge –o OUTFILE [name of MD files]</w:t>
+        <w:t>cd …</w:t>
+      </w:r>
+      <w:r>
+        <w:t xml:space="preserve"> where the path can be found by click on the working directory highlighted below.</w:t>
+      </w:r>
+    </w:p>
+    <w:p>
+      <w:pPr>
+        <w:jc w:val="center"/>
+        <w:rPr>
+          <w:b/>
+        </w:rPr>
+      </w:pPr>
+      <w:r>
+        <w:rPr>
+          <w:b/>
+          <w:noProof/>
+        </w:rPr>
+        <w:drawing>
+          <wp:inline distT="0" distB="0" distL="0" distR="0" wp14:anchorId="7ED1FAED" wp14:editId="589441C5">
+            <wp:extent cx="4434840" cy="2638162"/>
+            <wp:effectExtent l="0" t="0" r="3810" b="0"/>
+            <wp:docPr id="16" name="Picture 16"/>
+            <wp:cNvGraphicFramePr>
+              <a:graphicFrameLocks xmlns:a="http://schemas.openxmlformats.org/drawingml/2006/main" noChangeAspect="1"/>
+            </wp:cNvGraphicFramePr>
+            <a:graphic xmlns:a="http://schemas.openxmlformats.org/drawingml/2006/main">
+              <a:graphicData uri="http://schemas.openxmlformats.org/drawingml/2006/picture">
+                <pic:pic xmlns:pic="http://schemas.openxmlformats.org/drawingml/2006/picture">
+                  <pic:nvPicPr>
+                    <pic:cNvPr id="0" name="Picture 6"/>
+                    <pic:cNvPicPr>
+                      <a:picLocks noChangeAspect="1" noChangeArrowheads="1"/>
+                    </pic:cNvPicPr>
+                  </pic:nvPicPr>
+                  <pic:blipFill>
+                    <a:blip r:embed="rId18" cstate="print">
+                      <a:extLst>
+                        <a:ext uri="{28A0092B-C50C-407E-A947-70E740481C1C}">
+                          <a14:useLocalDpi xmlns:a14="http://schemas.microsoft.com/office/drawing/2010/main" val="0"/>
+                        </a:ext>
+                      </a:extLst>
+                    </a:blip>
+                    <a:srcRect/>
+                    <a:stretch>
+                      <a:fillRect/>
+                    </a:stretch>
+                  </pic:blipFill>
+                  <pic:spPr bwMode="auto">
+                    <a:xfrm>
+                      <a:off x="0" y="0"/>
+                      <a:ext cx="4446585" cy="2645149"/>
+                    </a:xfrm>
+                    <a:prstGeom prst="rect">
+                      <a:avLst/>
+                    </a:prstGeom>
+                    <a:noFill/>
+                    <a:ln>
+                      <a:noFill/>
+                    </a:ln>
+                  </pic:spPr>
+                </pic:pic>
+              </a:graphicData>
+            </a:graphic>
+          </wp:inline>
+        </w:drawing>
+      </w:r>
+    </w:p>
+    <w:p>
+      <w:r>
+        <w:t>To convert the PDFs to MDs, enter the following codes:</w:t>
+      </w:r>
+    </w:p>
+    <w:p>
+      <w:pPr>
+        <w:rPr>
+          <w:i/>
+        </w:rPr>
+      </w:pPr>
+      <w:r>
+        <w:rPr>
+          <w:i/>
+          <w:highlight w:val="yellow"/>
+        </w:rPr>
+        <w:t>node index.js --inputFolderPath=</w:t>
+      </w:r>
+      <w:r>
+        <w:rPr>
+          <w:i/>
+          <w:highlight w:val="yellow"/>
+        </w:rPr>
+        <w:t>…</w:t>
+      </w:r>
+      <w:r>
+        <w:rPr>
+          <w:i/>
+          <w:highlight w:val="yellow"/>
+        </w:rPr>
+        <w:t xml:space="preserve"> --outputFolderPath=</w:t>
+      </w:r>
+      <w:r>
+        <w:rPr>
+          <w:i/>
+          <w:highlight w:val="yellow"/>
+        </w:rPr>
+        <w:t>…</w:t>
+      </w:r>
+      <w:r>
+        <w:rPr>
+          <w:i/>
+          <w:highlight w:val="yellow"/>
+        </w:rPr>
+        <w:t xml:space="preserve"> --recursive=true</w:t>
+      </w:r>
+    </w:p>
+    <w:p>
+      <w:r>
+        <w:t>Input folder path will be the path to the folder where your PDFs are located in and output folder path is where you want to store the files in. You will want to do recursive to ensure all files in the folder are converted. Below is an example of how the code would look like.</w:t>
+      </w:r>
+    </w:p>
+    <w:p>
+      <w:pPr>
+        <w:jc w:val="center"/>
+        <w:rPr>
+          <w:i/>
+        </w:rPr>
+      </w:pPr>
+      <w:r>
+        <w:rPr>
+          <w:i/>
+          <w:noProof/>
+        </w:rPr>
+        <w:drawing>
+          <wp:inline distT="0" distB="0" distL="0" distR="0" wp14:anchorId="4AABFD28" wp14:editId="431BB229">
+            <wp:extent cx="5935980" cy="1684020"/>
+            <wp:effectExtent l="0" t="0" r="7620" b="0"/>
+            <wp:docPr id="17" name="Picture 17"/>
+            <wp:cNvGraphicFramePr>
+              <a:graphicFrameLocks xmlns:a="http://schemas.openxmlformats.org/drawingml/2006/main" noChangeAspect="1"/>
+            </wp:cNvGraphicFramePr>
+            <a:graphic xmlns:a="http://schemas.openxmlformats.org/drawingml/2006/main">
+              <a:graphicData uri="http://schemas.openxmlformats.org/drawingml/2006/picture">
+                <pic:pic xmlns:pic="http://schemas.openxmlformats.org/drawingml/2006/picture">
+                  <pic:nvPicPr>
+                    <pic:cNvPr id="0" name="Picture 7"/>
+                    <pic:cNvPicPr>
+                      <a:picLocks noChangeAspect="1" noChangeArrowheads="1"/>
+                    </pic:cNvPicPr>
+                  </pic:nvPicPr>
+                  <pic:blipFill>
+                    <a:blip r:embed="rId19" cstate="print">
+                      <a:extLst>
+                        <a:ext uri="{28A0092B-C50C-407E-A947-70E740481C1C}">
+                          <a14:useLocalDpi xmlns:a14="http://schemas.microsoft.com/office/drawing/2010/main" val="0"/>
+                        </a:ext>
+                      </a:extLst>
+                    </a:blip>
+                    <a:srcRect/>
+                    <a:stretch>
+                      <a:fillRect/>
+                    </a:stretch>
+                  </pic:blipFill>
+                  <pic:spPr bwMode="auto">
+                    <a:xfrm>
+                      <a:off x="0" y="0"/>
+                      <a:ext cx="5935980" cy="1684020"/>
+                    </a:xfrm>
+                    <a:prstGeom prst="rect">
+                      <a:avLst/>
+                    </a:prstGeom>
+                    <a:noFill/>
+                    <a:ln>
+                      <a:noFill/>
+                    </a:ln>
+                  </pic:spPr>
+                </pic:pic>
+              </a:graphicData>
+            </a:graphic>
+          </wp:inline>
+        </w:drawing>
+      </w:r>
+    </w:p>
+    <w:p>
+      <w:r>
+        <w:t>Conversion of the files may take a long time so do wait patiently for the files to be converted.</w:t>
+      </w:r>
+    </w:p>
+    <w:p>
+      <w:pPr>
+        <w:jc w:val="center"/>
+        <w:rPr>
+          <w:i/>
+        </w:rPr>
+      </w:pPr>
+      <w:r>
+        <w:rPr>
+          <w:i/>
+          <w:noProof/>
+        </w:rPr>
+        <w:lastRenderedPageBreak/>
+        <w:drawing>
+          <wp:inline distT="0" distB="0" distL="0" distR="0" wp14:anchorId="188EA570" wp14:editId="336D8BA9">
+            <wp:extent cx="4533900" cy="2479386"/>
+            <wp:effectExtent l="0" t="0" r="0" b="0"/>
+            <wp:docPr id="18" name="Picture 18"/>
+            <wp:cNvGraphicFramePr>
+              <a:graphicFrameLocks xmlns:a="http://schemas.openxmlformats.org/drawingml/2006/main" noChangeAspect="1"/>
+            </wp:cNvGraphicFramePr>
+            <a:graphic xmlns:a="http://schemas.openxmlformats.org/drawingml/2006/main">
+              <a:graphicData uri="http://schemas.openxmlformats.org/drawingml/2006/picture">
+                <pic:pic xmlns:pic="http://schemas.openxmlformats.org/drawingml/2006/picture">
+                  <pic:nvPicPr>
+                    <pic:cNvPr id="0" name="Picture 8"/>
+                    <pic:cNvPicPr>
+                      <a:picLocks noChangeAspect="1" noChangeArrowheads="1"/>
+                    </pic:cNvPicPr>
+                  </pic:nvPicPr>
+                  <pic:blipFill>
+                    <a:blip r:embed="rId20" cstate="print">
+                      <a:extLst>
+                        <a:ext uri="{28A0092B-C50C-407E-A947-70E740481C1C}">
+                          <a14:useLocalDpi xmlns:a14="http://schemas.microsoft.com/office/drawing/2010/main" val="0"/>
+                        </a:ext>
+                      </a:extLst>
+                    </a:blip>
+                    <a:srcRect/>
+                    <a:stretch>
+                      <a:fillRect/>
+                    </a:stretch>
+                  </pic:blipFill>
+                  <pic:spPr bwMode="auto">
+                    <a:xfrm>
+                      <a:off x="0" y="0"/>
+                      <a:ext cx="4539763" cy="2482592"/>
+                    </a:xfrm>
+                    <a:prstGeom prst="rect">
+                      <a:avLst/>
+                    </a:prstGeom>
+                    <a:noFill/>
+                    <a:ln>
+                      <a:noFill/>
+                    </a:ln>
+                  </pic:spPr>
+                </pic:pic>
+              </a:graphicData>
+            </a:graphic>
+          </wp:inline>
+        </w:drawing>
+      </w:r>
+    </w:p>
+    <w:p>
+      <w:r>
+        <w:t>If you encounter errors, it means that there</w:t>
+      </w:r>
+      <w:r>
+        <w:t xml:space="preserve"> are non-</w:t>
+      </w:r>
+      <w:r>
+        <w:t>PDF files within the folder. You may ignore the error message and continue with the conversion.</w:t>
+      </w:r>
+      <w:r>
+        <w:rPr>
+          <w:i/>
+        </w:rPr>
+        <w:br w:type="page"/>
+      </w:r>
+    </w:p>
+    <w:p>
+      <w:pPr>
+        <w:pStyle w:val="Heading1"/>
+        <w:rPr>
+          <w:b/>
+        </w:rPr>
+      </w:pPr>
+      <w:bookmarkStart w:id="7" w:name="_Toc24013822"/>
+      <w:r>
+        <w:rPr>
+          <w:b/>
+        </w:rPr>
+        <w:lastRenderedPageBreak/>
+        <w:t>Merging MD files</w:t>
+      </w:r>
+      <w:bookmarkEnd w:id="7"/>
+    </w:p>
+    <w:p>
+      <w:r>
+        <w:t xml:space="preserve">In your terminal, go to the folder where the MD files are located. Then enter the following code </w:t>
+      </w:r>
+      <w:r>
+        <w:rPr>
+          <w:i/>
+          <w:highlight w:val="yellow"/>
+        </w:rPr>
+        <w:t>mdmerge –o OUTFILE [name of MD files</w:t>
+      </w:r>
+      <w:r>
+        <w:rPr>
+          <w:i/>
+          <w:highlight w:val="yellow"/>
+        </w:rPr>
+        <w:t xml:space="preserve"> in the correct sequence</w:t>
+      </w:r>
+      <w:r>
+        <w:rPr>
+          <w:i/>
+          <w:highlight w:val="yellow"/>
+        </w:rPr>
+        <w:t>]</w:t>
       </w:r>
       <w:r>
         <w:t>:</w:t>
@@ -1673,7 +2305,7 @@
           <w:noProof/>
         </w:rPr>
         <w:drawing>
-          <wp:inline distT="0" distB="0" distL="0" distR="0" wp14:anchorId="28B1C553" wp14:editId="46EBCA35">
+          <wp:inline distT="0" distB="0" distL="0" distR="0" wp14:anchorId="0C93A14C" wp14:editId="169F9E5A">
             <wp:extent cx="5943600" cy="587375"/>
             <wp:effectExtent l="0" t="0" r="0" b="3175"/>
             <wp:docPr id="4" name="Picture 4"/>
@@ -1688,7 +2320,7 @@
                     <pic:cNvPicPr/>
                   </pic:nvPicPr>
                   <pic:blipFill>
-                    <a:blip r:embed="rId13"/>
+                    <a:blip r:embed="rId21"/>
                     <a:stretch>
                       <a:fillRect/>
                     </a:stretch>
@@ -1713,21 +2345,7 @@
       <w:r>
         <w:t>The OUTFILE name can be changed but for the following script we have hardcoded the script to look for and run OUTFILE. Therefore, please remain the naming convention as it is.</w:t>
       </w:r>
-    </w:p>
-    <w:p>
-      <w:pPr>
-        <w:rPr>
-          <w:rFonts w:asciiTheme="majorHAnsi" w:eastAsiaTheme="majorEastAsia" w:hAnsiTheme="majorHAnsi" w:cstheme="majorBidi"/>
-          <w:b/>
-          <w:color w:val="2E74B5" w:themeColor="accent1" w:themeShade="BF"/>
-          <w:sz w:val="32"/>
-          <w:szCs w:val="32"/>
-        </w:rPr>
-      </w:pPr>
-      <w:r>
-        <w:rPr>
-          <w:b/>
-        </w:rPr>
+      <w:r>
         <w:br w:type="page"/>
       </w:r>
     </w:p>
@@ -1738,7 +2356,7 @@
           <w:b/>
         </w:rPr>
       </w:pPr>
-      <w:bookmarkStart w:id="3" w:name="_Toc18316483"/>
+      <w:bookmarkStart w:id="8" w:name="_Toc24013823"/>
       <w:r>
         <w:rPr>
           <w:b/>
@@ -1746,7 +2364,13 @@
         <w:lastRenderedPageBreak/>
         <w:t>Executing script</w:t>
       </w:r>
-      <w:bookmarkEnd w:id="3"/>
+      <w:r>
+        <w:rPr>
+          <w:b/>
+        </w:rPr>
+        <w:t xml:space="preserve"> to clean up MD</w:t>
+      </w:r>
+      <w:bookmarkEnd w:id="8"/>
     </w:p>
     <w:p>
       <w:r>
@@ -1788,7 +2412,7 @@
                     </pic:cNvPicPr>
                   </pic:nvPicPr>
                   <pic:blipFill>
-                    <a:blip r:embed="rId14">
+                    <a:blip r:embed="rId22">
                       <a:extLst>
                         <a:ext uri="{28A0092B-C50C-407E-A947-70E740481C1C}">
                           <a14:useLocalDpi xmlns:a14="http://schemas.microsoft.com/office/drawing/2010/main" val="0"/>
@@ -1820,570 +2444,7 @@
         </w:drawing>
       </w:r>
     </w:p>
-    <w:p>
-      <w:pPr>
-        <w:pStyle w:val="Heading1"/>
-        <w:rPr>
-          <w:b/>
-        </w:rPr>
-      </w:pPr>
-      <w:bookmarkStart w:id="4" w:name="_Toc18316484"/>
-      <w:r>
-        <w:rPr>
-          <w:b/>
-        </w:rPr>
-        <w:t>Logging into WikiJS</w:t>
-      </w:r>
-      <w:bookmarkEnd w:id="4"/>
-    </w:p>
-    <w:p>
-      <w:r>
-        <w:t xml:space="preserve">Log into AWS and from the EC2 Dashboard, select your instance and you will be able to find its IP Address, add the port </w:t>
-      </w:r>
-      <w:r>
-        <w:rPr>
-          <w:highlight w:val="yellow"/>
-        </w:rPr>
-        <w:t>:3000</w:t>
-      </w:r>
-      <w:r>
-        <w:t xml:space="preserve"> behind it and you should be able to access WikiJS. (E.G. </w:t>
-      </w:r>
-      <w:r>
-        <w:rPr>
-          <w:i/>
-          <w:highlight w:val="yellow"/>
-        </w:rPr>
-        <w:t>http://52.77.225.203:3000</w:t>
-      </w:r>
-      <w:r>
-        <w:t>)</w:t>
-      </w:r>
-    </w:p>
-    <w:p>
-      <w:r>
-        <w:rPr>
-          <w:noProof/>
-        </w:rPr>
-        <w:drawing>
-          <wp:inline distT="0" distB="0" distL="0" distR="0" wp14:anchorId="0072C525" wp14:editId="4E01D769">
-            <wp:extent cx="5943600" cy="2049780"/>
-            <wp:effectExtent l="0" t="0" r="0" b="7620"/>
-            <wp:docPr id="5" name="Picture 5"/>
-            <wp:cNvGraphicFramePr>
-              <a:graphicFrameLocks xmlns:a="http://schemas.openxmlformats.org/drawingml/2006/main" noChangeAspect="1"/>
-            </wp:cNvGraphicFramePr>
-            <a:graphic xmlns:a="http://schemas.openxmlformats.org/drawingml/2006/main">
-              <a:graphicData uri="http://schemas.openxmlformats.org/drawingml/2006/picture">
-                <pic:pic xmlns:pic="http://schemas.openxmlformats.org/drawingml/2006/picture">
-                  <pic:nvPicPr>
-                    <pic:cNvPr id="0" name="Picture 1"/>
-                    <pic:cNvPicPr>
-                      <a:picLocks noChangeAspect="1" noChangeArrowheads="1"/>
-                    </pic:cNvPicPr>
-                  </pic:nvPicPr>
-                  <pic:blipFill>
-                    <a:blip r:embed="rId15" cstate="print">
-                      <a:extLst>
-                        <a:ext uri="{28A0092B-C50C-407E-A947-70E740481C1C}">
-                          <a14:useLocalDpi xmlns:a14="http://schemas.microsoft.com/office/drawing/2010/main" val="0"/>
-                        </a:ext>
-                      </a:extLst>
-                    </a:blip>
-                    <a:srcRect/>
-                    <a:stretch>
-                      <a:fillRect/>
-                    </a:stretch>
-                  </pic:blipFill>
-                  <pic:spPr bwMode="auto">
-                    <a:xfrm>
-                      <a:off x="0" y="0"/>
-                      <a:ext cx="5943600" cy="2049780"/>
-                    </a:xfrm>
-                    <a:prstGeom prst="rect">
-                      <a:avLst/>
-                    </a:prstGeom>
-                    <a:noFill/>
-                    <a:ln>
-                      <a:noFill/>
-                    </a:ln>
-                  </pic:spPr>
-                </pic:pic>
-              </a:graphicData>
-            </a:graphic>
-          </wp:inline>
-        </w:drawing>
-      </w:r>
-    </w:p>
-    <w:p>
-      <w:r>
-        <w:br w:type="page"/>
-      </w:r>
-    </w:p>
-    <w:p>
-      <w:pPr>
-        <w:pStyle w:val="Heading1"/>
-        <w:rPr>
-          <w:b/>
-        </w:rPr>
-      </w:pPr>
-      <w:bookmarkStart w:id="5" w:name="_Toc18316485"/>
-      <w:r>
-        <w:rPr>
-          <w:b/>
-        </w:rPr>
-        <w:lastRenderedPageBreak/>
-        <w:t>WikiJS</w:t>
-      </w:r>
-      <w:bookmarkEnd w:id="5"/>
-    </w:p>
-    <w:p>
-      <w:r>
-        <w:t>The current WikiJS log in is as follows:</w:t>
-      </w:r>
-    </w:p>
-    <w:p>
-      <w:pPr>
-        <w:pStyle w:val="ListParagraph"/>
-        <w:numPr>
-          <w:ilvl w:val="0"/>
-          <w:numId w:val="1"/>
-        </w:numPr>
-      </w:pPr>
-      <w:r>
-        <w:t>Username:</w:t>
-      </w:r>
-      <w:r>
-        <w:t xml:space="preserve"> </w:t>
-      </w:r>
-      <w:r>
-        <w:t>jack.new</w:t>
-      </w:r>
-      <w:r>
-        <w:t>.agc@gmail.com</w:t>
-      </w:r>
-    </w:p>
-    <w:p>
-      <w:pPr>
-        <w:pStyle w:val="ListParagraph"/>
-        <w:numPr>
-          <w:ilvl w:val="0"/>
-          <w:numId w:val="1"/>
-        </w:numPr>
-      </w:pPr>
-      <w:r>
-        <w:t xml:space="preserve">Password: </w:t>
-      </w:r>
-      <w:r>
-        <w:t>Pr1vat3!</w:t>
-      </w:r>
-    </w:p>
-    <w:p>
-      <w:r>
-        <w:t>If the server is down or if you create a new instance, the account will disappear and you will be prompted to create a new one.</w:t>
-      </w:r>
-    </w:p>
-    <w:p>
-      <w:pPr>
-        <w:pStyle w:val="Heading1"/>
-        <w:rPr>
-          <w:b/>
-        </w:rPr>
-      </w:pPr>
-      <w:bookmarkStart w:id="6" w:name="_Toc18316486"/>
-      <w:r>
-        <w:rPr>
-          <w:b/>
-        </w:rPr>
-        <w:t>Uploading to WikiJS</w:t>
-      </w:r>
-      <w:bookmarkEnd w:id="6"/>
-    </w:p>
-    <w:p>
-      <w:pPr>
-        <w:pStyle w:val="Heading2"/>
-      </w:pPr>
-      <w:bookmarkStart w:id="7" w:name="_Toc18316487"/>
-      <w:r>
-        <w:t>Creating a new page</w:t>
-      </w:r>
-      <w:bookmarkEnd w:id="7"/>
-    </w:p>
-    <w:p>
-      <w:r>
-        <w:t xml:space="preserve">The ‘New Page’ button can be found on the top left hand corner of the page. After entering a name for the page, select Markdown as the editor as we are using MD files for the pages. For ease of setting up the page you may use the same name for the page </w:t>
-      </w:r>
-      <w:r>
-        <w:rPr>
-          <w:highlight w:val="yellow"/>
-        </w:rPr>
-        <w:t>Title and Path</w:t>
-      </w:r>
-      <w:r>
-        <w:t>.</w:t>
-      </w:r>
-      <w:r>
-        <w:t xml:space="preserve"> After the page is created, you can paste all the text from the MD file generated from the script. </w:t>
-      </w:r>
-    </w:p>
-    <w:p>
-      <w:pPr>
-        <w:jc w:val="center"/>
-      </w:pPr>
-      <w:r>
-        <w:rPr>
-          <w:noProof/>
-        </w:rPr>
-        <w:drawing>
-          <wp:inline distT="0" distB="0" distL="0" distR="0" wp14:anchorId="37B1BA9C" wp14:editId="3850CDA3">
-            <wp:extent cx="2157849" cy="1783080"/>
-            <wp:effectExtent l="0" t="0" r="0" b="7620"/>
-            <wp:docPr id="6" name="Picture 6"/>
-            <wp:cNvGraphicFramePr>
-              <a:graphicFrameLocks xmlns:a="http://schemas.openxmlformats.org/drawingml/2006/main" noChangeAspect="1"/>
-            </wp:cNvGraphicFramePr>
-            <a:graphic xmlns:a="http://schemas.openxmlformats.org/drawingml/2006/main">
-              <a:graphicData uri="http://schemas.openxmlformats.org/drawingml/2006/picture">
-                <pic:pic xmlns:pic="http://schemas.openxmlformats.org/drawingml/2006/picture">
-                  <pic:nvPicPr>
-                    <pic:cNvPr id="0" name="Picture 1"/>
-                    <pic:cNvPicPr>
-                      <a:picLocks noChangeAspect="1" noChangeArrowheads="1"/>
-                    </pic:cNvPicPr>
-                  </pic:nvPicPr>
-                  <pic:blipFill>
-                    <a:blip r:embed="rId16" cstate="print">
-                      <a:extLst>
-                        <a:ext uri="{28A0092B-C50C-407E-A947-70E740481C1C}">
-                          <a14:useLocalDpi xmlns:a14="http://schemas.microsoft.com/office/drawing/2010/main" val="0"/>
-                        </a:ext>
-                      </a:extLst>
-                    </a:blip>
-                    <a:srcRect/>
-                    <a:stretch>
-                      <a:fillRect/>
-                    </a:stretch>
-                  </pic:blipFill>
-                  <pic:spPr bwMode="auto">
-                    <a:xfrm>
-                      <a:off x="0" y="0"/>
-                      <a:ext cx="2169813" cy="1792966"/>
-                    </a:xfrm>
-                    <a:prstGeom prst="rect">
-                      <a:avLst/>
-                    </a:prstGeom>
-                    <a:noFill/>
-                    <a:ln>
-                      <a:noFill/>
-                    </a:ln>
-                  </pic:spPr>
-                </pic:pic>
-              </a:graphicData>
-            </a:graphic>
-          </wp:inline>
-        </w:drawing>
-      </w:r>
-      <w:r>
-        <w:rPr>
-          <w:noProof/>
-        </w:rPr>
-        <w:drawing>
-          <wp:inline distT="0" distB="0" distL="0" distR="0" wp14:anchorId="0EEDAD53" wp14:editId="4F1F0B17">
-            <wp:extent cx="3284220" cy="1781059"/>
-            <wp:effectExtent l="0" t="0" r="0" b="0"/>
-            <wp:docPr id="7" name="Picture 7"/>
-            <wp:cNvGraphicFramePr>
-              <a:graphicFrameLocks xmlns:a="http://schemas.openxmlformats.org/drawingml/2006/main" noChangeAspect="1"/>
-            </wp:cNvGraphicFramePr>
-            <a:graphic xmlns:a="http://schemas.openxmlformats.org/drawingml/2006/main">
-              <a:graphicData uri="http://schemas.openxmlformats.org/drawingml/2006/picture">
-                <pic:pic xmlns:pic="http://schemas.openxmlformats.org/drawingml/2006/picture">
-                  <pic:nvPicPr>
-                    <pic:cNvPr id="0" name="Picture 2"/>
-                    <pic:cNvPicPr>
-                      <a:picLocks noChangeAspect="1" noChangeArrowheads="1"/>
-                    </pic:cNvPicPr>
-                  </pic:nvPicPr>
-                  <pic:blipFill>
-                    <a:blip r:embed="rId17" cstate="print">
-                      <a:extLst>
-                        <a:ext uri="{28A0092B-C50C-407E-A947-70E740481C1C}">
-                          <a14:useLocalDpi xmlns:a14="http://schemas.microsoft.com/office/drawing/2010/main" val="0"/>
-                        </a:ext>
-                      </a:extLst>
-                    </a:blip>
-                    <a:srcRect/>
-                    <a:stretch>
-                      <a:fillRect/>
-                    </a:stretch>
-                  </pic:blipFill>
-                  <pic:spPr bwMode="auto">
-                    <a:xfrm>
-                      <a:off x="0" y="0"/>
-                      <a:ext cx="3304666" cy="1792147"/>
-                    </a:xfrm>
-                    <a:prstGeom prst="rect">
-                      <a:avLst/>
-                    </a:prstGeom>
-                    <a:noFill/>
-                    <a:ln>
-                      <a:noFill/>
-                    </a:ln>
-                  </pic:spPr>
-                </pic:pic>
-              </a:graphicData>
-            </a:graphic>
-          </wp:inline>
-        </w:drawing>
-      </w:r>
-    </w:p>
-    <w:p>
-      <w:pPr>
-        <w:jc w:val="center"/>
-        <w:rPr>
-          <w:i/>
-        </w:rPr>
-      </w:pPr>
-      <w:r>
-        <w:rPr>
-          <w:i/>
-        </w:rPr>
-        <w:t>Creating a new page</w:t>
-      </w:r>
-    </w:p>
-    <w:p>
-      <w:pPr>
-        <w:jc w:val="center"/>
-      </w:pPr>
-      <w:r>
-        <w:rPr>
-          <w:noProof/>
-        </w:rPr>
-        <w:drawing>
-          <wp:inline distT="0" distB="0" distL="0" distR="0" wp14:anchorId="74F94533" wp14:editId="19E0992F">
-            <wp:extent cx="4907280" cy="2000660"/>
-            <wp:effectExtent l="0" t="0" r="7620" b="0"/>
-            <wp:docPr id="8" name="Picture 8"/>
-            <wp:cNvGraphicFramePr>
-              <a:graphicFrameLocks xmlns:a="http://schemas.openxmlformats.org/drawingml/2006/main" noChangeAspect="1"/>
-            </wp:cNvGraphicFramePr>
-            <a:graphic xmlns:a="http://schemas.openxmlformats.org/drawingml/2006/main">
-              <a:graphicData uri="http://schemas.openxmlformats.org/drawingml/2006/picture">
-                <pic:pic xmlns:pic="http://schemas.openxmlformats.org/drawingml/2006/picture">
-                  <pic:nvPicPr>
-                    <pic:cNvPr id="0" name="Picture 3"/>
-                    <pic:cNvPicPr>
-                      <a:picLocks noChangeAspect="1" noChangeArrowheads="1"/>
-                    </pic:cNvPicPr>
-                  </pic:nvPicPr>
-                  <pic:blipFill>
-                    <a:blip r:embed="rId18" cstate="print">
-                      <a:extLst>
-                        <a:ext uri="{28A0092B-C50C-407E-A947-70E740481C1C}">
-                          <a14:useLocalDpi xmlns:a14="http://schemas.microsoft.com/office/drawing/2010/main" val="0"/>
-                        </a:ext>
-                      </a:extLst>
-                    </a:blip>
-                    <a:srcRect/>
-                    <a:stretch>
-                      <a:fillRect/>
-                    </a:stretch>
-                  </pic:blipFill>
-                  <pic:spPr bwMode="auto">
-                    <a:xfrm>
-                      <a:off x="0" y="0"/>
-                      <a:ext cx="4925548" cy="2008108"/>
-                    </a:xfrm>
-                    <a:prstGeom prst="rect">
-                      <a:avLst/>
-                    </a:prstGeom>
-                    <a:noFill/>
-                    <a:ln>
-                      <a:noFill/>
-                    </a:ln>
-                  </pic:spPr>
-                </pic:pic>
-              </a:graphicData>
-            </a:graphic>
-          </wp:inline>
-        </w:drawing>
-      </w:r>
-    </w:p>
-    <w:p>
-      <w:pPr>
-        <w:jc w:val="center"/>
-        <w:rPr>
-          <w:i/>
-        </w:rPr>
-      </w:pPr>
-      <w:r>
-        <w:rPr>
-          <w:i/>
-        </w:rPr>
-        <w:t>Setting page title and path</w:t>
-      </w:r>
-    </w:p>
-    <w:p>
-      <w:pPr>
-        <w:rPr>
-          <w:i/>
-        </w:rPr>
-      </w:pPr>
-      <w:r>
-        <w:rPr>
-          <w:i/>
-        </w:rPr>
-        <w:br w:type="page"/>
-      </w:r>
-    </w:p>
-    <w:p>
-      <w:pPr>
-        <w:pStyle w:val="Heading2"/>
-      </w:pPr>
-      <w:bookmarkStart w:id="8" w:name="_Toc18316488"/>
-      <w:r>
-        <w:lastRenderedPageBreak/>
-        <w:t>Creating a navigation tab</w:t>
-      </w:r>
-      <w:bookmarkEnd w:id="8"/>
-    </w:p>
-    <w:p>
-      <w:r>
-        <w:t>After the page has been created, you will realize that the page does not appear on the navigation bar on the left. Select the cog icon to add a new tab in the setting.</w:t>
-      </w:r>
-    </w:p>
-    <w:p>
-      <w:pPr>
-        <w:jc w:val="center"/>
-      </w:pPr>
-      <w:r>
-        <w:rPr>
-          <w:noProof/>
-        </w:rPr>
-        <w:drawing>
-          <wp:inline distT="0" distB="0" distL="0" distR="0">
-            <wp:extent cx="5935980" cy="1463040"/>
-            <wp:effectExtent l="0" t="0" r="7620" b="3810"/>
-            <wp:docPr id="11" name="Picture 11"/>
-            <wp:cNvGraphicFramePr>
-              <a:graphicFrameLocks xmlns:a="http://schemas.openxmlformats.org/drawingml/2006/main" noChangeAspect="1"/>
-            </wp:cNvGraphicFramePr>
-            <a:graphic xmlns:a="http://schemas.openxmlformats.org/drawingml/2006/main">
-              <a:graphicData uri="http://schemas.openxmlformats.org/drawingml/2006/picture">
-                <pic:pic xmlns:pic="http://schemas.openxmlformats.org/drawingml/2006/picture">
-                  <pic:nvPicPr>
-                    <pic:cNvPr id="0" name="Picture 6"/>
-                    <pic:cNvPicPr>
-                      <a:picLocks noChangeAspect="1" noChangeArrowheads="1"/>
-                    </pic:cNvPicPr>
-                  </pic:nvPicPr>
-                  <pic:blipFill>
-                    <a:blip r:embed="rId19" cstate="print">
-                      <a:extLst>
-                        <a:ext uri="{28A0092B-C50C-407E-A947-70E740481C1C}">
-                          <a14:useLocalDpi xmlns:a14="http://schemas.microsoft.com/office/drawing/2010/main" val="0"/>
-                        </a:ext>
-                      </a:extLst>
-                    </a:blip>
-                    <a:srcRect/>
-                    <a:stretch>
-                      <a:fillRect/>
-                    </a:stretch>
-                  </pic:blipFill>
-                  <pic:spPr bwMode="auto">
-                    <a:xfrm>
-                      <a:off x="0" y="0"/>
-                      <a:ext cx="5935980" cy="1463040"/>
-                    </a:xfrm>
-                    <a:prstGeom prst="rect">
-                      <a:avLst/>
-                    </a:prstGeom>
-                    <a:noFill/>
-                    <a:ln>
-                      <a:noFill/>
-                    </a:ln>
-                  </pic:spPr>
-                </pic:pic>
-              </a:graphicData>
-            </a:graphic>
-          </wp:inline>
-        </w:drawing>
-      </w:r>
-    </w:p>
-    <w:p>
-      <w:r>
-        <w:t xml:space="preserve">Select Navigation and then add a new link in the navigation tab. Select Internal Path/External Link to specify the page you wish to link this label to. Remember the Page URL which you have set in the previous step, which in the above example was “Test”. Remember to click on </w:t>
-      </w:r>
-      <w:r>
-        <w:rPr>
-          <w:highlight w:val="yellow"/>
-        </w:rPr>
-        <w:t>Apply</w:t>
-      </w:r>
-      <w:r>
-        <w:t xml:space="preserve"> once you are done and you should see the changes showing up on your homepage.</w:t>
-      </w:r>
-      <w:bookmarkStart w:id="9" w:name="_GoBack"/>
-      <w:bookmarkEnd w:id="9"/>
-    </w:p>
-    <w:p>
-      <w:pPr>
-        <w:jc w:val="center"/>
-      </w:pPr>
-      <w:r>
-        <w:rPr>
-          <w:noProof/>
-        </w:rPr>
-        <w:drawing>
-          <wp:inline distT="0" distB="0" distL="0" distR="0">
-            <wp:extent cx="5935980" cy="2750820"/>
-            <wp:effectExtent l="0" t="0" r="7620" b="0"/>
-            <wp:docPr id="12" name="Picture 12"/>
-            <wp:cNvGraphicFramePr>
-              <a:graphicFrameLocks xmlns:a="http://schemas.openxmlformats.org/drawingml/2006/main" noChangeAspect="1"/>
-            </wp:cNvGraphicFramePr>
-            <a:graphic xmlns:a="http://schemas.openxmlformats.org/drawingml/2006/main">
-              <a:graphicData uri="http://schemas.openxmlformats.org/drawingml/2006/picture">
-                <pic:pic xmlns:pic="http://schemas.openxmlformats.org/drawingml/2006/picture">
-                  <pic:nvPicPr>
-                    <pic:cNvPr id="0" name="Picture 7"/>
-                    <pic:cNvPicPr>
-                      <a:picLocks noChangeAspect="1" noChangeArrowheads="1"/>
-                    </pic:cNvPicPr>
-                  </pic:nvPicPr>
-                  <pic:blipFill>
-                    <a:blip r:embed="rId20" cstate="print">
-                      <a:extLst>
-                        <a:ext uri="{28A0092B-C50C-407E-A947-70E740481C1C}">
-                          <a14:useLocalDpi xmlns:a14="http://schemas.microsoft.com/office/drawing/2010/main" val="0"/>
-                        </a:ext>
-                      </a:extLst>
-                    </a:blip>
-                    <a:srcRect/>
-                    <a:stretch>
-                      <a:fillRect/>
-                    </a:stretch>
-                  </pic:blipFill>
-                  <pic:spPr bwMode="auto">
-                    <a:xfrm>
-                      <a:off x="0" y="0"/>
-                      <a:ext cx="5935980" cy="2750820"/>
-                    </a:xfrm>
-                    <a:prstGeom prst="rect">
-                      <a:avLst/>
-                    </a:prstGeom>
-                    <a:noFill/>
-                    <a:ln>
-                      <a:noFill/>
-                    </a:ln>
-                  </pic:spPr>
-                </pic:pic>
-              </a:graphicData>
-            </a:graphic>
-          </wp:inline>
-        </w:drawing>
-      </w:r>
-    </w:p>
+    <w:p/>
     <w:sectPr>
       <w:pgSz w:w="12240" w:h="15840"/>
       <w:pgMar w:top="1440" w:right="1440" w:bottom="1440" w:left="1440" w:header="720" w:footer="720" w:gutter="0"/>
@@ -3452,7 +3513,7 @@
 </file>
 
 <file path=customXml/itemProps1.xml><?xml version="1.0" encoding="utf-8"?>
-<ds:datastoreItem xmlns:ds="http://schemas.openxmlformats.org/officeDocument/2006/customXml" ds:itemID="{D593F132-AC05-4552-A954-58F19FBC3B5D}">
+<ds:datastoreItem xmlns:ds="http://schemas.openxmlformats.org/officeDocument/2006/customXml" ds:itemID="{4851FC4A-E36E-45AB-992D-1C3909E92A73}">
   <ds:schemaRefs>
     <ds:schemaRef ds:uri="http://schemas.openxmlformats.org/officeDocument/2006/bibliography"/>
   </ds:schemaRefs>

</xml_diff>